<commit_message>
Corrected Test Plan Template
</commit_message>
<xml_diff>
--- a/testPlan_project1_ferrett_army.docx
+++ b/testPlan_project1_ferrett_army.docx
@@ -121,39 +121,22 @@
         <w:rPr>
           <w:rFonts w:ascii="Times New Roman" w:hAnsi="Times New Roman" w:cs="Times New Roman"/>
         </w:rPr>
-      </w:pPr>
-      <w:r>
-        <w:rPr>
-          <w:rFonts w:ascii="Times New Roman" w:hAnsi="Times New Roman" w:cs="Times New Roman"/>
-        </w:rPr>
-        <w:t>February 2018</w:t>
-      </w:r>
-    </w:p>
-    <w:p>
-      <w:pPr>
-        <w:pStyle w:val="Title-Subject"/>
-        <w:pBdr>
-          <w:top w:val="single" w:sz="24" w:space="1" w:color="auto"/>
-        </w:pBdr>
-        <w:spacing w:before="120" w:after="720"/>
-        <w:ind w:left="0" w:right="-17"/>
-        <w:jc w:val="right"/>
-        <w:rPr>
-          <w:rFonts w:ascii="Times New Roman" w:hAnsi="Times New Roman" w:cs="Times New Roman"/>
-          <w:sz w:val="16"/>
-        </w:rPr>
         <w:sectPr>
-          <w:headerReference w:type="even" r:id="rId7"/>
-          <w:headerReference w:type="default" r:id="rId8"/>
-          <w:footerReference w:type="even" r:id="rId9"/>
-          <w:footerReference w:type="default" r:id="rId10"/>
-          <w:headerReference w:type="first" r:id="rId11"/>
-          <w:footerReference w:type="first" r:id="rId12"/>
+          <w:headerReference w:type="default" r:id="rId7"/>
+          <w:footerReference w:type="default" r:id="rId8"/>
+          <w:headerReference w:type="first" r:id="rId9"/>
+          <w:footerReference w:type="first" r:id="rId10"/>
           <w:pgSz w:w="12240" w:h="15840" w:code="1"/>
           <w:pgMar w:top="1440" w:right="1440" w:bottom="1440" w:left="1440" w:header="1440" w:footer="1440" w:gutter="0"/>
           <w:cols w:space="720"/>
         </w:sectPr>
       </w:pPr>
+      <w:r>
+        <w:rPr>
+          <w:rFonts w:ascii="Times New Roman" w:hAnsi="Times New Roman" w:cs="Times New Roman"/>
+        </w:rPr>
+        <w:t>February 2018</w:t>
+      </w:r>
     </w:p>
     <w:p>
       <w:pPr>
@@ -170,6 +153,7 @@
       <w:bookmarkStart w:id="1" w:name="_Toc112092349"/>
       <w:bookmarkStart w:id="2" w:name="_Toc116314000"/>
       <w:bookmarkStart w:id="3" w:name="_Toc117484242"/>
+      <w:bookmarkStart w:id="4" w:name="_Toc507679063"/>
       <w:r>
         <w:rPr>
           <w:rFonts w:ascii="Times New Roman" w:hAnsi="Times New Roman"/>
@@ -187,6 +171,7 @@
       <w:bookmarkEnd w:id="1"/>
       <w:bookmarkEnd w:id="2"/>
       <w:bookmarkEnd w:id="3"/>
+      <w:bookmarkEnd w:id="4"/>
     </w:p>
     <w:p>
       <w:pPr>
@@ -195,10 +180,13 @@
           <w:tab w:val="right" w:leader="dot" w:pos="9350"/>
         </w:tabs>
         <w:rPr>
+          <w:rFonts w:asciiTheme="minorHAnsi" w:eastAsiaTheme="minorEastAsia" w:hAnsiTheme="minorHAnsi" w:cstheme="minorBidi"/>
           <w:b w:val="0"/>
+          <w:bCs w:val="0"/>
           <w:caps w:val="0"/>
           <w:noProof/>
           <w:sz w:val="24"/>
+          <w:lang w:val="en-US"/>
         </w:rPr>
       </w:pPr>
       <w:r>
@@ -219,58 +207,59 @@
         </w:rPr>
         <w:fldChar w:fldCharType="separate"/>
       </w:r>
-      <w:hyperlink w:anchor="_Toc117484243" w:history="1">
+      <w:hyperlink w:anchor="_Toc507679063" w:history="1">
         <w:r>
           <w:rPr>
             <w:rStyle w:val="Hyperlink"/>
             <w:noProof/>
           </w:rPr>
-          <w:t>Revisions</w:t>
-        </w:r>
-        <w:r>
-          <w:rPr>
-            <w:noProof/>
+          <w:t>Table of Contents</w:t>
+        </w:r>
+        <w:r>
+          <w:rPr>
+            <w:noProof/>
+            <w:webHidden/>
           </w:rPr>
           <w:tab/>
         </w:r>
         <w:r>
           <w:rPr>
-            <w:caps w:val="0"/>
-            <w:noProof/>
+            <w:noProof/>
+            <w:webHidden/>
           </w:rPr>
           <w:fldChar w:fldCharType="begin"/>
         </w:r>
         <w:r>
           <w:rPr>
-            <w:caps w:val="0"/>
-            <w:noProof/>
-          </w:rPr>
-          <w:instrText xml:space="preserve"> PAGEREF _Toc117484243 \h </w:instrText>
-        </w:r>
-        <w:r>
-          <w:rPr>
-            <w:caps w:val="0"/>
-            <w:noProof/>
-          </w:rPr>
-        </w:r>
-        <w:r>
-          <w:rPr>
-            <w:caps w:val="0"/>
-            <w:noProof/>
+            <w:noProof/>
+            <w:webHidden/>
+          </w:rPr>
+          <w:instrText xml:space="preserve"> PAGEREF _Toc507679063 \h </w:instrText>
+        </w:r>
+        <w:r>
+          <w:rPr>
+            <w:noProof/>
+            <w:webHidden/>
+          </w:rPr>
+        </w:r>
+        <w:r>
+          <w:rPr>
+            <w:noProof/>
+            <w:webHidden/>
           </w:rPr>
           <w:fldChar w:fldCharType="separate"/>
         </w:r>
         <w:r>
           <w:rPr>
-            <w:caps w:val="0"/>
-            <w:noProof/>
+            <w:noProof/>
+            <w:webHidden/>
           </w:rPr>
           <w:t>i</w:t>
         </w:r>
         <w:r>
           <w:rPr>
-            <w:caps w:val="0"/>
-            <w:noProof/>
+            <w:noProof/>
+            <w:webHidden/>
           </w:rPr>
           <w:fldChar w:fldCharType="end"/>
         </w:r>
@@ -283,353 +272,68 @@
           <w:tab w:val="right" w:leader="dot" w:pos="9350"/>
         </w:tabs>
         <w:rPr>
+          <w:rFonts w:asciiTheme="minorHAnsi" w:eastAsiaTheme="minorEastAsia" w:hAnsiTheme="minorHAnsi" w:cstheme="minorBidi"/>
           <w:b w:val="0"/>
+          <w:bCs w:val="0"/>
           <w:caps w:val="0"/>
           <w:noProof/>
           <w:sz w:val="24"/>
-        </w:rPr>
-      </w:pPr>
-      <w:hyperlink w:anchor="_Toc117484244" w:history="1">
+          <w:lang w:val="en-US"/>
+        </w:rPr>
+      </w:pPr>
+      <w:hyperlink w:anchor="_Toc507679064" w:history="1">
         <w:r>
           <w:rPr>
             <w:rStyle w:val="Hyperlink"/>
             <w:noProof/>
           </w:rPr>
-          <w:t>1 Introduction</w:t>
-        </w:r>
-        <w:r>
-          <w:rPr>
-            <w:noProof/>
+          <w:t>Revisions</w:t>
+        </w:r>
+        <w:r>
+          <w:rPr>
+            <w:noProof/>
+            <w:webHidden/>
           </w:rPr>
           <w:tab/>
         </w:r>
         <w:r>
           <w:rPr>
             <w:noProof/>
+            <w:webHidden/>
           </w:rPr>
           <w:fldChar w:fldCharType="begin"/>
         </w:r>
         <w:r>
           <w:rPr>
             <w:noProof/>
-          </w:rPr>
-          <w:instrText xml:space="preserve"> PAGEREF _Toc117484244 \h </w:instrText>
-        </w:r>
-        <w:r>
-          <w:rPr>
-            <w:noProof/>
-          </w:rPr>
-        </w:r>
-        <w:r>
-          <w:rPr>
-            <w:noProof/>
+            <w:webHidden/>
+          </w:rPr>
+          <w:instrText xml:space="preserve"> PAGEREF _Toc507679064 \h </w:instrText>
+        </w:r>
+        <w:r>
+          <w:rPr>
+            <w:noProof/>
+            <w:webHidden/>
+          </w:rPr>
+        </w:r>
+        <w:r>
+          <w:rPr>
+            <w:noProof/>
+            <w:webHidden/>
           </w:rPr>
           <w:fldChar w:fldCharType="separate"/>
         </w:r>
         <w:r>
           <w:rPr>
             <w:noProof/>
-          </w:rPr>
-          <w:t>1</w:t>
-        </w:r>
-        <w:r>
-          <w:rPr>
-            <w:noProof/>
-          </w:rPr>
-          <w:fldChar w:fldCharType="end"/>
-        </w:r>
-      </w:hyperlink>
-    </w:p>
-    <w:p>
-      <w:pPr>
-        <w:pStyle w:val="TOC2"/>
-        <w:rPr>
-          <w:noProof/>
-          <w:sz w:val="24"/>
-        </w:rPr>
-      </w:pPr>
-      <w:hyperlink w:anchor="_Toc117484245" w:history="1">
-        <w:r>
-          <w:rPr>
-            <w:rStyle w:val="Hyperlink"/>
-            <w:noProof/>
-          </w:rPr>
-          <w:t>1.1 Purpose</w:t>
-        </w:r>
-        <w:r>
-          <w:rPr>
-            <w:noProof/>
-          </w:rPr>
-          <w:tab/>
-        </w:r>
-        <w:r>
-          <w:rPr>
-            <w:noProof/>
-          </w:rPr>
-          <w:fldChar w:fldCharType="begin"/>
-        </w:r>
-        <w:r>
-          <w:rPr>
-            <w:noProof/>
-          </w:rPr>
-          <w:instrText xml:space="preserve"> PAGEREF _Toc117484245 \h </w:instrText>
-        </w:r>
-        <w:r>
-          <w:rPr>
-            <w:noProof/>
-          </w:rPr>
-        </w:r>
-        <w:r>
-          <w:rPr>
-            <w:noProof/>
-          </w:rPr>
-          <w:fldChar w:fldCharType="separate"/>
-        </w:r>
-        <w:r>
-          <w:rPr>
-            <w:noProof/>
-          </w:rPr>
-          <w:t>1</w:t>
-        </w:r>
-        <w:r>
-          <w:rPr>
-            <w:noProof/>
-          </w:rPr>
-          <w:fldChar w:fldCharType="end"/>
-        </w:r>
-      </w:hyperlink>
-    </w:p>
-    <w:p>
-      <w:pPr>
-        <w:pStyle w:val="TOC2"/>
-        <w:rPr>
-          <w:noProof/>
-          <w:sz w:val="24"/>
-        </w:rPr>
-      </w:pPr>
-      <w:hyperlink w:anchor="_Toc117484246" w:history="1">
-        <w:r>
-          <w:rPr>
-            <w:rStyle w:val="Hyperlink"/>
-            <w:noProof/>
-          </w:rPr>
-          <w:t>1.2 System Overview</w:t>
-        </w:r>
-        <w:r>
-          <w:rPr>
-            <w:noProof/>
-          </w:rPr>
-          <w:tab/>
-        </w:r>
-        <w:r>
-          <w:rPr>
-            <w:noProof/>
-          </w:rPr>
-          <w:fldChar w:fldCharType="begin"/>
-        </w:r>
-        <w:r>
-          <w:rPr>
-            <w:noProof/>
-          </w:rPr>
-          <w:instrText xml:space="preserve"> PAGEREF _Toc117484246 \h </w:instrText>
-        </w:r>
-        <w:r>
-          <w:rPr>
-            <w:noProof/>
-          </w:rPr>
-        </w:r>
-        <w:r>
-          <w:rPr>
-            <w:noProof/>
-          </w:rPr>
-          <w:fldChar w:fldCharType="separate"/>
-        </w:r>
-        <w:r>
-          <w:rPr>
-            <w:noProof/>
-          </w:rPr>
-          <w:t>1</w:t>
-        </w:r>
-        <w:r>
-          <w:rPr>
-            <w:noProof/>
-          </w:rPr>
-          <w:fldChar w:fldCharType="end"/>
-        </w:r>
-      </w:hyperlink>
-    </w:p>
-    <w:p>
-      <w:pPr>
-        <w:pStyle w:val="TOC2"/>
-        <w:rPr>
-          <w:noProof/>
-          <w:sz w:val="24"/>
-        </w:rPr>
-      </w:pPr>
-      <w:hyperlink w:anchor="_Toc117484247" w:history="1">
-        <w:r>
-          <w:rPr>
-            <w:rStyle w:val="Hyperlink"/>
-            <w:noProof/>
-          </w:rPr>
-          <w:t>1.3 Definitions, Acronyms and Abbreviations</w:t>
-        </w:r>
-        <w:r>
-          <w:rPr>
-            <w:noProof/>
-          </w:rPr>
-          <w:tab/>
-        </w:r>
-        <w:r>
-          <w:rPr>
-            <w:noProof/>
-          </w:rPr>
-          <w:fldChar w:fldCharType="begin"/>
-        </w:r>
-        <w:r>
-          <w:rPr>
-            <w:noProof/>
-          </w:rPr>
-          <w:instrText xml:space="preserve"> PAGEREF _Toc117484247 \h </w:instrText>
-        </w:r>
-        <w:r>
-          <w:rPr>
-            <w:noProof/>
-          </w:rPr>
-        </w:r>
-        <w:r>
-          <w:rPr>
-            <w:noProof/>
-          </w:rPr>
-          <w:fldChar w:fldCharType="separate"/>
-        </w:r>
-        <w:r>
-          <w:rPr>
-            <w:noProof/>
-          </w:rPr>
-          <w:t>1</w:t>
-        </w:r>
-        <w:r>
-          <w:rPr>
-            <w:noProof/>
-          </w:rPr>
-          <w:fldChar w:fldCharType="end"/>
-        </w:r>
-      </w:hyperlink>
-    </w:p>
-    <w:p>
-      <w:pPr>
-        <w:pStyle w:val="TOC2"/>
-        <w:rPr>
-          <w:noProof/>
-          <w:sz w:val="24"/>
-        </w:rPr>
-      </w:pPr>
-      <w:hyperlink w:anchor="_Toc117484248" w:history="1">
-        <w:r>
-          <w:rPr>
-            <w:rStyle w:val="Hyperlink"/>
-            <w:noProof/>
-          </w:rPr>
-          <w:t>1.4 Supporting Materials</w:t>
-        </w:r>
-        <w:r>
-          <w:rPr>
-            <w:noProof/>
-          </w:rPr>
-          <w:tab/>
-        </w:r>
-        <w:r>
-          <w:rPr>
-            <w:noProof/>
-          </w:rPr>
-          <w:fldChar w:fldCharType="begin"/>
-        </w:r>
-        <w:r>
-          <w:rPr>
-            <w:noProof/>
-          </w:rPr>
-          <w:instrText xml:space="preserve"> PAGEREF _Toc117484248 \h </w:instrText>
-        </w:r>
-        <w:r>
-          <w:rPr>
-            <w:noProof/>
-          </w:rPr>
-        </w:r>
-        <w:r>
-          <w:rPr>
-            <w:noProof/>
-          </w:rPr>
-          <w:fldChar w:fldCharType="separate"/>
-        </w:r>
-        <w:r>
-          <w:rPr>
-            <w:noProof/>
-          </w:rPr>
-          <w:t>1</w:t>
-        </w:r>
-        <w:r>
-          <w:rPr>
-            <w:noProof/>
-          </w:rPr>
-          <w:fldChar w:fldCharType="end"/>
-        </w:r>
-      </w:hyperlink>
-    </w:p>
-    <w:p>
-      <w:pPr>
-        <w:pStyle w:val="TOC2"/>
-        <w:rPr>
-          <w:noProof/>
-          <w:sz w:val="24"/>
-        </w:rPr>
-      </w:pPr>
-      <w:hyperlink w:anchor="_Toc117484249" w:history="1">
-        <w:r>
-          <w:rPr>
-            <w:rStyle w:val="Hyperlink"/>
-            <w:noProof/>
-          </w:rPr>
-          <w:t>1.5 Document Overview</w:t>
-        </w:r>
-        <w:r>
-          <w:rPr>
-            <w:noProof/>
-          </w:rPr>
-          <w:tab/>
-        </w:r>
-        <w:r>
-          <w:rPr>
-            <w:noProof/>
-          </w:rPr>
-          <w:fldChar w:fldCharType="begin"/>
-        </w:r>
-        <w:r>
-          <w:rPr>
-            <w:noProof/>
-          </w:rPr>
-          <w:instrText xml:space="preserve"> PAGEREF _Toc117484249 \h </w:instrText>
-        </w:r>
-        <w:r>
-          <w:rPr>
-            <w:noProof/>
-          </w:rPr>
-        </w:r>
-        <w:r>
-          <w:rPr>
-            <w:noProof/>
-          </w:rPr>
-          <w:fldChar w:fldCharType="separate"/>
-        </w:r>
-        <w:r>
-          <w:rPr>
-            <w:noProof/>
-          </w:rPr>
-          <w:t>1</w:t>
-        </w:r>
-        <w:r>
-          <w:rPr>
-            <w:noProof/>
+            <w:webHidden/>
+          </w:rPr>
+          <w:t>i</w:t>
+        </w:r>
+        <w:r>
+          <w:rPr>
+            <w:noProof/>
+            <w:webHidden/>
           </w:rPr>
           <w:fldChar w:fldCharType="end"/>
         </w:r>
@@ -639,89 +343,91 @@
       <w:pPr>
         <w:pStyle w:val="TOC1"/>
         <w:tabs>
+          <w:tab w:val="left" w:pos="440"/>
           <w:tab w:val="right" w:leader="dot" w:pos="9350"/>
         </w:tabs>
         <w:rPr>
+          <w:rFonts w:asciiTheme="minorHAnsi" w:eastAsiaTheme="minorEastAsia" w:hAnsiTheme="minorHAnsi" w:cstheme="minorBidi"/>
           <w:b w:val="0"/>
+          <w:bCs w:val="0"/>
           <w:caps w:val="0"/>
           <w:noProof/>
           <w:sz w:val="24"/>
-        </w:rPr>
-      </w:pPr>
-      <w:hyperlink w:anchor="_Toc117484250" w:history="1">
+          <w:lang w:val="en-US"/>
+        </w:rPr>
+      </w:pPr>
+      <w:hyperlink w:anchor="_Toc507679065" w:history="1">
         <w:r>
           <w:rPr>
             <w:rStyle w:val="Hyperlink"/>
             <w:noProof/>
           </w:rPr>
-          <w:t>2 Archi</w:t>
+          <w:t>1.</w:t>
+        </w:r>
+        <w:r>
+          <w:rPr>
+            <w:rFonts w:asciiTheme="minorHAnsi" w:eastAsiaTheme="minorEastAsia" w:hAnsiTheme="minorHAnsi" w:cstheme="minorBidi"/>
+            <w:b w:val="0"/>
+            <w:bCs w:val="0"/>
+            <w:caps w:val="0"/>
+            <w:noProof/>
+            <w:sz w:val="24"/>
+            <w:lang w:val="en-US"/>
+          </w:rPr>
+          <w:tab/>
         </w:r>
         <w:r>
           <w:rPr>
             <w:rStyle w:val="Hyperlink"/>
             <w:noProof/>
           </w:rPr>
-          <w:t>t</w:t>
-        </w:r>
-        <w:r>
-          <w:rPr>
-            <w:rStyle w:val="Hyperlink"/>
-            <w:noProof/>
-          </w:rPr>
-          <w:t>ectu</w:t>
-        </w:r>
-        <w:r>
-          <w:rPr>
-            <w:rStyle w:val="Hyperlink"/>
-            <w:noProof/>
-          </w:rPr>
-          <w:t>r</w:t>
-        </w:r>
-        <w:r>
-          <w:rPr>
-            <w:rStyle w:val="Hyperlink"/>
-            <w:noProof/>
-          </w:rPr>
-          <w:t>e</w:t>
-        </w:r>
-        <w:r>
-          <w:rPr>
-            <w:noProof/>
+          <w:t>Introduction</w:t>
+        </w:r>
+        <w:r>
+          <w:rPr>
+            <w:noProof/>
+            <w:webHidden/>
           </w:rPr>
           <w:tab/>
         </w:r>
         <w:r>
           <w:rPr>
             <w:noProof/>
+            <w:webHidden/>
           </w:rPr>
           <w:fldChar w:fldCharType="begin"/>
         </w:r>
         <w:r>
           <w:rPr>
             <w:noProof/>
-          </w:rPr>
-          <w:instrText xml:space="preserve"> PAGEREF _Toc117484250 \h </w:instrText>
-        </w:r>
-        <w:r>
-          <w:rPr>
-            <w:noProof/>
-          </w:rPr>
-        </w:r>
-        <w:r>
-          <w:rPr>
-            <w:noProof/>
+            <w:webHidden/>
+          </w:rPr>
+          <w:instrText xml:space="preserve"> PAGEREF _Toc507679065 \h </w:instrText>
+        </w:r>
+        <w:r>
+          <w:rPr>
+            <w:noProof/>
+            <w:webHidden/>
+          </w:rPr>
+        </w:r>
+        <w:r>
+          <w:rPr>
+            <w:noProof/>
+            <w:webHidden/>
           </w:rPr>
           <w:fldChar w:fldCharType="separate"/>
         </w:r>
         <w:r>
           <w:rPr>
             <w:noProof/>
-          </w:rPr>
-          <w:t>2</w:t>
-        </w:r>
-        <w:r>
-          <w:rPr>
-            <w:noProof/>
+            <w:webHidden/>
+          </w:rPr>
+          <w:t>1</w:t>
+        </w:r>
+        <w:r>
+          <w:rPr>
+            <w:noProof/>
+            <w:webHidden/>
           </w:rPr>
           <w:fldChar w:fldCharType="end"/>
         </w:r>
@@ -730,116 +436,87 @@
     <w:p>
       <w:pPr>
         <w:pStyle w:val="TOC2"/>
-        <w:rPr>
+        <w:tabs>
+          <w:tab w:val="left" w:pos="880"/>
+        </w:tabs>
+        <w:rPr>
+          <w:rFonts w:asciiTheme="minorHAnsi" w:eastAsiaTheme="minorEastAsia" w:hAnsiTheme="minorHAnsi" w:cstheme="minorBidi"/>
+          <w:smallCaps w:val="0"/>
           <w:noProof/>
           <w:sz w:val="24"/>
-        </w:rPr>
-      </w:pPr>
-      <w:hyperlink w:anchor="_Toc117484251" w:history="1">
+          <w:lang w:val="en-US"/>
+        </w:rPr>
+      </w:pPr>
+      <w:hyperlink w:anchor="_Toc507679066" w:history="1">
         <w:r>
           <w:rPr>
             <w:rStyle w:val="Hyperlink"/>
             <w:noProof/>
           </w:rPr>
-          <w:t>2.1 Overview</w:t>
-        </w:r>
-        <w:r>
-          <w:rPr>
-            <w:noProof/>
+          <w:t>1.1</w:t>
+        </w:r>
+        <w:r>
+          <w:rPr>
+            <w:rFonts w:asciiTheme="minorHAnsi" w:eastAsiaTheme="minorEastAsia" w:hAnsiTheme="minorHAnsi" w:cstheme="minorBidi"/>
+            <w:smallCaps w:val="0"/>
+            <w:noProof/>
+            <w:sz w:val="24"/>
+            <w:lang w:val="en-US"/>
           </w:rPr>
           <w:tab/>
         </w:r>
         <w:r>
           <w:rPr>
-            <w:noProof/>
+            <w:rStyle w:val="Hyperlink"/>
+            <w:noProof/>
+          </w:rPr>
+          <w:t>Test Plan Objectives</w:t>
+        </w:r>
+        <w:r>
+          <w:rPr>
+            <w:noProof/>
+            <w:webHidden/>
+          </w:rPr>
+          <w:tab/>
+        </w:r>
+        <w:r>
+          <w:rPr>
+            <w:noProof/>
+            <w:webHidden/>
           </w:rPr>
           <w:fldChar w:fldCharType="begin"/>
         </w:r>
         <w:r>
           <w:rPr>
             <w:noProof/>
-          </w:rPr>
-          <w:instrText xml:space="preserve"> PAGEREF _Toc117484251 \h </w:instrText>
-        </w:r>
-        <w:r>
-          <w:rPr>
-            <w:noProof/>
-          </w:rPr>
-        </w:r>
-        <w:r>
-          <w:rPr>
-            <w:noProof/>
+            <w:webHidden/>
+          </w:rPr>
+          <w:instrText xml:space="preserve"> PAGEREF _Toc507679066 \h </w:instrText>
+        </w:r>
+        <w:r>
+          <w:rPr>
+            <w:noProof/>
+            <w:webHidden/>
+          </w:rPr>
+        </w:r>
+        <w:r>
+          <w:rPr>
+            <w:noProof/>
+            <w:webHidden/>
           </w:rPr>
           <w:fldChar w:fldCharType="separate"/>
         </w:r>
         <w:r>
           <w:rPr>
             <w:noProof/>
-          </w:rPr>
-          <w:t>2</w:t>
-        </w:r>
-        <w:r>
-          <w:rPr>
-            <w:noProof/>
-          </w:rPr>
-          <w:fldChar w:fldCharType="end"/>
-        </w:r>
-      </w:hyperlink>
-    </w:p>
-    <w:p>
-      <w:pPr>
-        <w:pStyle w:val="TOC2"/>
-        <w:rPr>
-          <w:noProof/>
-          <w:sz w:val="24"/>
-        </w:rPr>
-      </w:pPr>
-      <w:hyperlink w:anchor="_Toc117484252" w:history="1">
-        <w:r>
-          <w:rPr>
-            <w:rStyle w:val="Hyperlink"/>
-            <w:noProof/>
-          </w:rPr>
-          <w:t>2.2 Component 1..n</w:t>
-        </w:r>
-        <w:r>
-          <w:rPr>
-            <w:noProof/>
-          </w:rPr>
-          <w:tab/>
-        </w:r>
-        <w:r>
-          <w:rPr>
-            <w:noProof/>
-          </w:rPr>
-          <w:fldChar w:fldCharType="begin"/>
-        </w:r>
-        <w:r>
-          <w:rPr>
-            <w:noProof/>
-          </w:rPr>
-          <w:instrText xml:space="preserve"> PAGEREF _Toc117484252 \h </w:instrText>
-        </w:r>
-        <w:r>
-          <w:rPr>
-            <w:noProof/>
-          </w:rPr>
-        </w:r>
-        <w:r>
-          <w:rPr>
-            <w:noProof/>
-          </w:rPr>
-          <w:fldChar w:fldCharType="separate"/>
-        </w:r>
-        <w:r>
-          <w:rPr>
-            <w:noProof/>
-          </w:rPr>
-          <w:t>2</w:t>
-        </w:r>
-        <w:r>
-          <w:rPr>
-            <w:noProof/>
+            <w:webHidden/>
+          </w:rPr>
+          <w:t>1</w:t>
+        </w:r>
+        <w:r>
+          <w:rPr>
+            <w:noProof/>
+            <w:webHidden/>
           </w:rPr>
           <w:fldChar w:fldCharType="end"/>
         </w:r>
@@ -849,61 +526,803 @@
       <w:pPr>
         <w:pStyle w:val="TOC1"/>
         <w:tabs>
+          <w:tab w:val="left" w:pos="440"/>
           <w:tab w:val="right" w:leader="dot" w:pos="9350"/>
         </w:tabs>
         <w:rPr>
+          <w:rFonts w:asciiTheme="minorHAnsi" w:eastAsiaTheme="minorEastAsia" w:hAnsiTheme="minorHAnsi" w:cstheme="minorBidi"/>
           <w:b w:val="0"/>
+          <w:bCs w:val="0"/>
           <w:caps w:val="0"/>
           <w:noProof/>
           <w:sz w:val="24"/>
-        </w:rPr>
-      </w:pPr>
-      <w:hyperlink w:anchor="_Toc117484253" w:history="1">
+          <w:lang w:val="en-US"/>
+        </w:rPr>
+      </w:pPr>
+      <w:hyperlink w:anchor="_Toc507679067" w:history="1">
         <w:r>
           <w:rPr>
             <w:rStyle w:val="Hyperlink"/>
             <w:noProof/>
           </w:rPr>
-          <w:t>3 High-Level Design</w:t>
-        </w:r>
-        <w:r>
-          <w:rPr>
-            <w:noProof/>
+          <w:t>2.</w:t>
+        </w:r>
+        <w:r>
+          <w:rPr>
+            <w:rFonts w:asciiTheme="minorHAnsi" w:eastAsiaTheme="minorEastAsia" w:hAnsiTheme="minorHAnsi" w:cstheme="minorBidi"/>
+            <w:b w:val="0"/>
+            <w:bCs w:val="0"/>
+            <w:caps w:val="0"/>
+            <w:noProof/>
+            <w:sz w:val="24"/>
+            <w:lang w:val="en-US"/>
           </w:rPr>
           <w:tab/>
         </w:r>
         <w:r>
           <w:rPr>
-            <w:noProof/>
+            <w:rStyle w:val="Hyperlink"/>
+            <w:noProof/>
+          </w:rPr>
+          <w:t>Test Strategy</w:t>
+        </w:r>
+        <w:r>
+          <w:rPr>
+            <w:noProof/>
+            <w:webHidden/>
+          </w:rPr>
+          <w:tab/>
+        </w:r>
+        <w:r>
+          <w:rPr>
+            <w:noProof/>
+            <w:webHidden/>
           </w:rPr>
           <w:fldChar w:fldCharType="begin"/>
         </w:r>
         <w:r>
           <w:rPr>
             <w:noProof/>
-          </w:rPr>
-          <w:instrText xml:space="preserve"> PAGEREF _Toc117484253 \h </w:instrText>
-        </w:r>
-        <w:r>
-          <w:rPr>
-            <w:noProof/>
-          </w:rPr>
-        </w:r>
-        <w:r>
-          <w:rPr>
-            <w:noProof/>
+            <w:webHidden/>
+          </w:rPr>
+          <w:instrText xml:space="preserve"> PAGEREF _Toc507679067 \h </w:instrText>
+        </w:r>
+        <w:r>
+          <w:rPr>
+            <w:noProof/>
+            <w:webHidden/>
+          </w:rPr>
+        </w:r>
+        <w:r>
+          <w:rPr>
+            <w:noProof/>
+            <w:webHidden/>
           </w:rPr>
           <w:fldChar w:fldCharType="separate"/>
         </w:r>
         <w:r>
           <w:rPr>
             <w:noProof/>
-          </w:rPr>
-          <w:t>3</w:t>
-        </w:r>
-        <w:r>
-          <w:rPr>
-            <w:noProof/>
+            <w:webHidden/>
+          </w:rPr>
+          <w:t>1</w:t>
+        </w:r>
+        <w:r>
+          <w:rPr>
+            <w:noProof/>
+            <w:webHidden/>
+          </w:rPr>
+          <w:fldChar w:fldCharType="end"/>
+        </w:r>
+      </w:hyperlink>
+    </w:p>
+    <w:p>
+      <w:pPr>
+        <w:pStyle w:val="TOC2"/>
+        <w:tabs>
+          <w:tab w:val="left" w:pos="880"/>
+        </w:tabs>
+        <w:rPr>
+          <w:rFonts w:asciiTheme="minorHAnsi" w:eastAsiaTheme="minorEastAsia" w:hAnsiTheme="minorHAnsi" w:cstheme="minorBidi"/>
+          <w:smallCaps w:val="0"/>
+          <w:noProof/>
+          <w:sz w:val="24"/>
+          <w:lang w:val="en-US"/>
+        </w:rPr>
+      </w:pPr>
+      <w:hyperlink w:anchor="_Toc507679068" w:history="1">
+        <w:r>
+          <w:rPr>
+            <w:rStyle w:val="Hyperlink"/>
+            <w:noProof/>
+          </w:rPr>
+          <w:t>2.1</w:t>
+        </w:r>
+        <w:r>
+          <w:rPr>
+            <w:rFonts w:asciiTheme="minorHAnsi" w:eastAsiaTheme="minorEastAsia" w:hAnsiTheme="minorHAnsi" w:cstheme="minorBidi"/>
+            <w:smallCaps w:val="0"/>
+            <w:noProof/>
+            <w:sz w:val="24"/>
+            <w:lang w:val="en-US"/>
+          </w:rPr>
+          <w:tab/>
+        </w:r>
+        <w:r>
+          <w:rPr>
+            <w:rStyle w:val="Hyperlink"/>
+            <w:noProof/>
+          </w:rPr>
+          <w:t>System Test</w:t>
+        </w:r>
+        <w:r>
+          <w:rPr>
+            <w:noProof/>
+            <w:webHidden/>
+          </w:rPr>
+          <w:tab/>
+        </w:r>
+        <w:r>
+          <w:rPr>
+            <w:noProof/>
+            <w:webHidden/>
+          </w:rPr>
+          <w:fldChar w:fldCharType="begin"/>
+        </w:r>
+        <w:r>
+          <w:rPr>
+            <w:noProof/>
+            <w:webHidden/>
+          </w:rPr>
+          <w:instrText xml:space="preserve"> PAGEREF _Toc507679068 \h </w:instrText>
+        </w:r>
+        <w:r>
+          <w:rPr>
+            <w:noProof/>
+            <w:webHidden/>
+          </w:rPr>
+        </w:r>
+        <w:r>
+          <w:rPr>
+            <w:noProof/>
+            <w:webHidden/>
+          </w:rPr>
+          <w:fldChar w:fldCharType="separate"/>
+        </w:r>
+        <w:r>
+          <w:rPr>
+            <w:noProof/>
+            <w:webHidden/>
+          </w:rPr>
+          <w:t>1</w:t>
+        </w:r>
+        <w:r>
+          <w:rPr>
+            <w:noProof/>
+            <w:webHidden/>
+          </w:rPr>
+          <w:fldChar w:fldCharType="end"/>
+        </w:r>
+      </w:hyperlink>
+    </w:p>
+    <w:p>
+      <w:pPr>
+        <w:pStyle w:val="TOC2"/>
+        <w:tabs>
+          <w:tab w:val="left" w:pos="880"/>
+        </w:tabs>
+        <w:rPr>
+          <w:rFonts w:asciiTheme="minorHAnsi" w:eastAsiaTheme="minorEastAsia" w:hAnsiTheme="minorHAnsi" w:cstheme="minorBidi"/>
+          <w:smallCaps w:val="0"/>
+          <w:noProof/>
+          <w:sz w:val="24"/>
+          <w:lang w:val="en-US"/>
+        </w:rPr>
+      </w:pPr>
+      <w:hyperlink w:anchor="_Toc507679069" w:history="1">
+        <w:r>
+          <w:rPr>
+            <w:rStyle w:val="Hyperlink"/>
+            <w:noProof/>
+          </w:rPr>
+          <w:t>2.2</w:t>
+        </w:r>
+        <w:r>
+          <w:rPr>
+            <w:rFonts w:asciiTheme="minorHAnsi" w:eastAsiaTheme="minorEastAsia" w:hAnsiTheme="minorHAnsi" w:cstheme="minorBidi"/>
+            <w:smallCaps w:val="0"/>
+            <w:noProof/>
+            <w:sz w:val="24"/>
+            <w:lang w:val="en-US"/>
+          </w:rPr>
+          <w:tab/>
+        </w:r>
+        <w:r>
+          <w:rPr>
+            <w:rStyle w:val="Hyperlink"/>
+            <w:noProof/>
+          </w:rPr>
+          <w:t>Stress/Performance Test</w:t>
+        </w:r>
+        <w:r>
+          <w:rPr>
+            <w:noProof/>
+            <w:webHidden/>
+          </w:rPr>
+          <w:tab/>
+        </w:r>
+        <w:r>
+          <w:rPr>
+            <w:noProof/>
+            <w:webHidden/>
+          </w:rPr>
+          <w:fldChar w:fldCharType="begin"/>
+        </w:r>
+        <w:r>
+          <w:rPr>
+            <w:noProof/>
+            <w:webHidden/>
+          </w:rPr>
+          <w:instrText xml:space="preserve"> PAGEREF _Toc507679069 \h </w:instrText>
+        </w:r>
+        <w:r>
+          <w:rPr>
+            <w:noProof/>
+            <w:webHidden/>
+          </w:rPr>
+        </w:r>
+        <w:r>
+          <w:rPr>
+            <w:noProof/>
+            <w:webHidden/>
+          </w:rPr>
+          <w:fldChar w:fldCharType="separate"/>
+        </w:r>
+        <w:r>
+          <w:rPr>
+            <w:noProof/>
+            <w:webHidden/>
+          </w:rPr>
+          <w:t>1</w:t>
+        </w:r>
+        <w:r>
+          <w:rPr>
+            <w:noProof/>
+            <w:webHidden/>
+          </w:rPr>
+          <w:fldChar w:fldCharType="end"/>
+        </w:r>
+      </w:hyperlink>
+    </w:p>
+    <w:p>
+      <w:pPr>
+        <w:pStyle w:val="TOC2"/>
+        <w:tabs>
+          <w:tab w:val="left" w:pos="880"/>
+        </w:tabs>
+        <w:rPr>
+          <w:rFonts w:asciiTheme="minorHAnsi" w:eastAsiaTheme="minorEastAsia" w:hAnsiTheme="minorHAnsi" w:cstheme="minorBidi"/>
+          <w:smallCaps w:val="0"/>
+          <w:noProof/>
+          <w:sz w:val="24"/>
+          <w:lang w:val="en-US"/>
+        </w:rPr>
+      </w:pPr>
+      <w:hyperlink w:anchor="_Toc507679070" w:history="1">
+        <w:r>
+          <w:rPr>
+            <w:rStyle w:val="Hyperlink"/>
+            <w:noProof/>
+          </w:rPr>
+          <w:t>2.3</w:t>
+        </w:r>
+        <w:r>
+          <w:rPr>
+            <w:rFonts w:asciiTheme="minorHAnsi" w:eastAsiaTheme="minorEastAsia" w:hAnsiTheme="minorHAnsi" w:cstheme="minorBidi"/>
+            <w:smallCaps w:val="0"/>
+            <w:noProof/>
+            <w:sz w:val="24"/>
+            <w:lang w:val="en-US"/>
+          </w:rPr>
+          <w:tab/>
+        </w:r>
+        <w:r>
+          <w:rPr>
+            <w:rStyle w:val="Hyperlink"/>
+            <w:noProof/>
+          </w:rPr>
+          <w:t>Security Test</w:t>
+        </w:r>
+        <w:r>
+          <w:rPr>
+            <w:noProof/>
+            <w:webHidden/>
+          </w:rPr>
+          <w:tab/>
+        </w:r>
+        <w:r>
+          <w:rPr>
+            <w:noProof/>
+            <w:webHidden/>
+          </w:rPr>
+          <w:fldChar w:fldCharType="begin"/>
+        </w:r>
+        <w:r>
+          <w:rPr>
+            <w:noProof/>
+            <w:webHidden/>
+          </w:rPr>
+          <w:instrText xml:space="preserve"> PAGEREF _Toc507679070 \h </w:instrText>
+        </w:r>
+        <w:r>
+          <w:rPr>
+            <w:noProof/>
+            <w:webHidden/>
+          </w:rPr>
+        </w:r>
+        <w:r>
+          <w:rPr>
+            <w:noProof/>
+            <w:webHidden/>
+          </w:rPr>
+          <w:fldChar w:fldCharType="separate"/>
+        </w:r>
+        <w:r>
+          <w:rPr>
+            <w:noProof/>
+            <w:webHidden/>
+          </w:rPr>
+          <w:t>1</w:t>
+        </w:r>
+        <w:r>
+          <w:rPr>
+            <w:noProof/>
+            <w:webHidden/>
+          </w:rPr>
+          <w:fldChar w:fldCharType="end"/>
+        </w:r>
+      </w:hyperlink>
+    </w:p>
+    <w:p>
+      <w:pPr>
+        <w:pStyle w:val="TOC2"/>
+        <w:tabs>
+          <w:tab w:val="left" w:pos="880"/>
+        </w:tabs>
+        <w:rPr>
+          <w:rFonts w:asciiTheme="minorHAnsi" w:eastAsiaTheme="minorEastAsia" w:hAnsiTheme="minorHAnsi" w:cstheme="minorBidi"/>
+          <w:smallCaps w:val="0"/>
+          <w:noProof/>
+          <w:sz w:val="24"/>
+          <w:lang w:val="en-US"/>
+        </w:rPr>
+      </w:pPr>
+      <w:hyperlink w:anchor="_Toc507679071" w:history="1">
+        <w:r>
+          <w:rPr>
+            <w:rStyle w:val="Hyperlink"/>
+            <w:noProof/>
+          </w:rPr>
+          <w:t>2.4</w:t>
+        </w:r>
+        <w:r>
+          <w:rPr>
+            <w:rFonts w:asciiTheme="minorHAnsi" w:eastAsiaTheme="minorEastAsia" w:hAnsiTheme="minorHAnsi" w:cstheme="minorBidi"/>
+            <w:smallCaps w:val="0"/>
+            <w:noProof/>
+            <w:sz w:val="24"/>
+            <w:lang w:val="en-US"/>
+          </w:rPr>
+          <w:tab/>
+        </w:r>
+        <w:r>
+          <w:rPr>
+            <w:rStyle w:val="Hyperlink"/>
+            <w:noProof/>
+          </w:rPr>
+          <w:t>Automated Test</w:t>
+        </w:r>
+        <w:r>
+          <w:rPr>
+            <w:noProof/>
+            <w:webHidden/>
+          </w:rPr>
+          <w:tab/>
+        </w:r>
+        <w:r>
+          <w:rPr>
+            <w:noProof/>
+            <w:webHidden/>
+          </w:rPr>
+          <w:fldChar w:fldCharType="begin"/>
+        </w:r>
+        <w:r>
+          <w:rPr>
+            <w:noProof/>
+            <w:webHidden/>
+          </w:rPr>
+          <w:instrText xml:space="preserve"> PAGEREF _Toc507679071 \h </w:instrText>
+        </w:r>
+        <w:r>
+          <w:rPr>
+            <w:noProof/>
+            <w:webHidden/>
+          </w:rPr>
+        </w:r>
+        <w:r>
+          <w:rPr>
+            <w:noProof/>
+            <w:webHidden/>
+          </w:rPr>
+          <w:fldChar w:fldCharType="separate"/>
+        </w:r>
+        <w:r>
+          <w:rPr>
+            <w:noProof/>
+            <w:webHidden/>
+          </w:rPr>
+          <w:t>1</w:t>
+        </w:r>
+        <w:r>
+          <w:rPr>
+            <w:noProof/>
+            <w:webHidden/>
+          </w:rPr>
+          <w:fldChar w:fldCharType="end"/>
+        </w:r>
+      </w:hyperlink>
+    </w:p>
+    <w:p>
+      <w:pPr>
+        <w:pStyle w:val="TOC2"/>
+        <w:tabs>
+          <w:tab w:val="left" w:pos="880"/>
+        </w:tabs>
+        <w:rPr>
+          <w:rFonts w:asciiTheme="minorHAnsi" w:eastAsiaTheme="minorEastAsia" w:hAnsiTheme="minorHAnsi" w:cstheme="minorBidi"/>
+          <w:smallCaps w:val="0"/>
+          <w:noProof/>
+          <w:sz w:val="24"/>
+          <w:lang w:val="en-US"/>
+        </w:rPr>
+      </w:pPr>
+      <w:hyperlink w:anchor="_Toc507679072" w:history="1">
+        <w:r>
+          <w:rPr>
+            <w:rStyle w:val="Hyperlink"/>
+            <w:noProof/>
+          </w:rPr>
+          <w:t>2.5</w:t>
+        </w:r>
+        <w:r>
+          <w:rPr>
+            <w:rFonts w:asciiTheme="minorHAnsi" w:eastAsiaTheme="minorEastAsia" w:hAnsiTheme="minorHAnsi" w:cstheme="minorBidi"/>
+            <w:smallCaps w:val="0"/>
+            <w:noProof/>
+            <w:sz w:val="24"/>
+            <w:lang w:val="en-US"/>
+          </w:rPr>
+          <w:tab/>
+        </w:r>
+        <w:r>
+          <w:rPr>
+            <w:rStyle w:val="Hyperlink"/>
+            <w:noProof/>
+          </w:rPr>
+          <w:t>Recovery Test</w:t>
+        </w:r>
+        <w:r>
+          <w:rPr>
+            <w:noProof/>
+            <w:webHidden/>
+          </w:rPr>
+          <w:tab/>
+        </w:r>
+        <w:r>
+          <w:rPr>
+            <w:noProof/>
+            <w:webHidden/>
+          </w:rPr>
+          <w:fldChar w:fldCharType="begin"/>
+        </w:r>
+        <w:r>
+          <w:rPr>
+            <w:noProof/>
+            <w:webHidden/>
+          </w:rPr>
+          <w:instrText xml:space="preserve"> PAGEREF _Toc507679072 \h </w:instrText>
+        </w:r>
+        <w:r>
+          <w:rPr>
+            <w:noProof/>
+            <w:webHidden/>
+          </w:rPr>
+        </w:r>
+        <w:r>
+          <w:rPr>
+            <w:noProof/>
+            <w:webHidden/>
+          </w:rPr>
+          <w:fldChar w:fldCharType="separate"/>
+        </w:r>
+        <w:r>
+          <w:rPr>
+            <w:noProof/>
+            <w:webHidden/>
+          </w:rPr>
+          <w:t>1</w:t>
+        </w:r>
+        <w:r>
+          <w:rPr>
+            <w:noProof/>
+            <w:webHidden/>
+          </w:rPr>
+          <w:fldChar w:fldCharType="end"/>
+        </w:r>
+      </w:hyperlink>
+    </w:p>
+    <w:p>
+      <w:pPr>
+        <w:pStyle w:val="TOC2"/>
+        <w:tabs>
+          <w:tab w:val="left" w:pos="880"/>
+        </w:tabs>
+        <w:rPr>
+          <w:rFonts w:asciiTheme="minorHAnsi" w:eastAsiaTheme="minorEastAsia" w:hAnsiTheme="minorHAnsi" w:cstheme="minorBidi"/>
+          <w:smallCaps w:val="0"/>
+          <w:noProof/>
+          <w:sz w:val="24"/>
+          <w:lang w:val="en-US"/>
+        </w:rPr>
+      </w:pPr>
+      <w:hyperlink w:anchor="_Toc507679073" w:history="1">
+        <w:r>
+          <w:rPr>
+            <w:rStyle w:val="Hyperlink"/>
+            <w:noProof/>
+          </w:rPr>
+          <w:t>2.6</w:t>
+        </w:r>
+        <w:r>
+          <w:rPr>
+            <w:rFonts w:asciiTheme="minorHAnsi" w:eastAsiaTheme="minorEastAsia" w:hAnsiTheme="minorHAnsi" w:cstheme="minorBidi"/>
+            <w:smallCaps w:val="0"/>
+            <w:noProof/>
+            <w:sz w:val="24"/>
+            <w:lang w:val="en-US"/>
+          </w:rPr>
+          <w:tab/>
+        </w:r>
+        <w:r>
+          <w:rPr>
+            <w:rStyle w:val="Hyperlink"/>
+            <w:noProof/>
+          </w:rPr>
+          <w:t>Documentation Test</w:t>
+        </w:r>
+        <w:r>
+          <w:rPr>
+            <w:noProof/>
+            <w:webHidden/>
+          </w:rPr>
+          <w:tab/>
+        </w:r>
+        <w:r>
+          <w:rPr>
+            <w:noProof/>
+            <w:webHidden/>
+          </w:rPr>
+          <w:fldChar w:fldCharType="begin"/>
+        </w:r>
+        <w:r>
+          <w:rPr>
+            <w:noProof/>
+            <w:webHidden/>
+          </w:rPr>
+          <w:instrText xml:space="preserve"> PAGEREF _Toc507679073 \h </w:instrText>
+        </w:r>
+        <w:r>
+          <w:rPr>
+            <w:noProof/>
+            <w:webHidden/>
+          </w:rPr>
+        </w:r>
+        <w:r>
+          <w:rPr>
+            <w:noProof/>
+            <w:webHidden/>
+          </w:rPr>
+          <w:fldChar w:fldCharType="separate"/>
+        </w:r>
+        <w:r>
+          <w:rPr>
+            <w:noProof/>
+            <w:webHidden/>
+          </w:rPr>
+          <w:t>1</w:t>
+        </w:r>
+        <w:r>
+          <w:rPr>
+            <w:noProof/>
+            <w:webHidden/>
+          </w:rPr>
+          <w:fldChar w:fldCharType="end"/>
+        </w:r>
+      </w:hyperlink>
+    </w:p>
+    <w:p>
+      <w:pPr>
+        <w:pStyle w:val="TOC2"/>
+        <w:tabs>
+          <w:tab w:val="left" w:pos="880"/>
+        </w:tabs>
+        <w:rPr>
+          <w:rFonts w:asciiTheme="minorHAnsi" w:eastAsiaTheme="minorEastAsia" w:hAnsiTheme="minorHAnsi" w:cstheme="minorBidi"/>
+          <w:smallCaps w:val="0"/>
+          <w:noProof/>
+          <w:sz w:val="24"/>
+          <w:lang w:val="en-US"/>
+        </w:rPr>
+      </w:pPr>
+      <w:hyperlink w:anchor="_Toc507679074" w:history="1">
+        <w:r>
+          <w:rPr>
+            <w:rStyle w:val="Hyperlink"/>
+            <w:noProof/>
+          </w:rPr>
+          <w:t>2.7</w:t>
+        </w:r>
+        <w:r>
+          <w:rPr>
+            <w:rFonts w:asciiTheme="minorHAnsi" w:eastAsiaTheme="minorEastAsia" w:hAnsiTheme="minorHAnsi" w:cstheme="minorBidi"/>
+            <w:smallCaps w:val="0"/>
+            <w:noProof/>
+            <w:sz w:val="24"/>
+            <w:lang w:val="en-US"/>
+          </w:rPr>
+          <w:tab/>
+        </w:r>
+        <w:r>
+          <w:rPr>
+            <w:rStyle w:val="Hyperlink"/>
+            <w:noProof/>
+          </w:rPr>
+          <w:t>Beta Test</w:t>
+        </w:r>
+        <w:r>
+          <w:rPr>
+            <w:noProof/>
+            <w:webHidden/>
+          </w:rPr>
+          <w:tab/>
+        </w:r>
+        <w:r>
+          <w:rPr>
+            <w:noProof/>
+            <w:webHidden/>
+          </w:rPr>
+          <w:fldChar w:fldCharType="begin"/>
+        </w:r>
+        <w:r>
+          <w:rPr>
+            <w:noProof/>
+            <w:webHidden/>
+          </w:rPr>
+          <w:instrText xml:space="preserve"> PAGEREF _Toc507679074 \h </w:instrText>
+        </w:r>
+        <w:r>
+          <w:rPr>
+            <w:noProof/>
+            <w:webHidden/>
+          </w:rPr>
+        </w:r>
+        <w:r>
+          <w:rPr>
+            <w:noProof/>
+            <w:webHidden/>
+          </w:rPr>
+          <w:fldChar w:fldCharType="separate"/>
+        </w:r>
+        <w:r>
+          <w:rPr>
+            <w:noProof/>
+            <w:webHidden/>
+          </w:rPr>
+          <w:t>1</w:t>
+        </w:r>
+        <w:r>
+          <w:rPr>
+            <w:noProof/>
+            <w:webHidden/>
+          </w:rPr>
+          <w:fldChar w:fldCharType="end"/>
+        </w:r>
+      </w:hyperlink>
+    </w:p>
+    <w:p>
+      <w:pPr>
+        <w:pStyle w:val="TOC2"/>
+        <w:tabs>
+          <w:tab w:val="left" w:pos="880"/>
+        </w:tabs>
+        <w:rPr>
+          <w:rFonts w:asciiTheme="minorHAnsi" w:eastAsiaTheme="minorEastAsia" w:hAnsiTheme="minorHAnsi" w:cstheme="minorBidi"/>
+          <w:smallCaps w:val="0"/>
+          <w:noProof/>
+          <w:sz w:val="24"/>
+          <w:lang w:val="en-US"/>
+        </w:rPr>
+      </w:pPr>
+      <w:hyperlink w:anchor="_Toc507679075" w:history="1">
+        <w:r>
+          <w:rPr>
+            <w:rStyle w:val="Hyperlink"/>
+            <w:noProof/>
+          </w:rPr>
+          <w:t>2.8</w:t>
+        </w:r>
+        <w:r>
+          <w:rPr>
+            <w:rFonts w:asciiTheme="minorHAnsi" w:eastAsiaTheme="minorEastAsia" w:hAnsiTheme="minorHAnsi" w:cstheme="minorBidi"/>
+            <w:smallCaps w:val="0"/>
+            <w:noProof/>
+            <w:sz w:val="24"/>
+            <w:lang w:val="en-US"/>
+          </w:rPr>
+          <w:tab/>
+        </w:r>
+        <w:r>
+          <w:rPr>
+            <w:rStyle w:val="Hyperlink"/>
+            <w:noProof/>
+          </w:rPr>
+          <w:t>User Acceptance Test</w:t>
+        </w:r>
+        <w:r>
+          <w:rPr>
+            <w:noProof/>
+            <w:webHidden/>
+          </w:rPr>
+          <w:tab/>
+        </w:r>
+        <w:r>
+          <w:rPr>
+            <w:noProof/>
+            <w:webHidden/>
+          </w:rPr>
+          <w:fldChar w:fldCharType="begin"/>
+        </w:r>
+        <w:r>
+          <w:rPr>
+            <w:noProof/>
+            <w:webHidden/>
+          </w:rPr>
+          <w:instrText xml:space="preserve"> PAGEREF _Toc507679075 \h </w:instrText>
+        </w:r>
+        <w:r>
+          <w:rPr>
+            <w:noProof/>
+            <w:webHidden/>
+          </w:rPr>
+        </w:r>
+        <w:r>
+          <w:rPr>
+            <w:noProof/>
+            <w:webHidden/>
+          </w:rPr>
+          <w:fldChar w:fldCharType="separate"/>
+        </w:r>
+        <w:r>
+          <w:rPr>
+            <w:noProof/>
+            <w:webHidden/>
+          </w:rPr>
+          <w:t>1</w:t>
+        </w:r>
+        <w:r>
+          <w:rPr>
+            <w:noProof/>
+            <w:webHidden/>
           </w:rPr>
           <w:fldChar w:fldCharType="end"/>
         </w:r>
@@ -913,61 +1332,91 @@
       <w:pPr>
         <w:pStyle w:val="TOC1"/>
         <w:tabs>
+          <w:tab w:val="left" w:pos="440"/>
           <w:tab w:val="right" w:leader="dot" w:pos="9350"/>
         </w:tabs>
         <w:rPr>
+          <w:rFonts w:asciiTheme="minorHAnsi" w:eastAsiaTheme="minorEastAsia" w:hAnsiTheme="minorHAnsi" w:cstheme="minorBidi"/>
           <w:b w:val="0"/>
+          <w:bCs w:val="0"/>
           <w:caps w:val="0"/>
           <w:noProof/>
           <w:sz w:val="24"/>
-        </w:rPr>
-      </w:pPr>
-      <w:hyperlink w:anchor="_Toc117484254" w:history="1">
+          <w:lang w:val="en-US"/>
+        </w:rPr>
+      </w:pPr>
+      <w:hyperlink w:anchor="_Toc507679076" w:history="1">
         <w:r>
           <w:rPr>
             <w:rStyle w:val="Hyperlink"/>
             <w:noProof/>
           </w:rPr>
-          <w:t>4 Low-Level Design</w:t>
-        </w:r>
-        <w:r>
-          <w:rPr>
-            <w:noProof/>
+          <w:t>3.</w:t>
+        </w:r>
+        <w:r>
+          <w:rPr>
+            <w:rFonts w:asciiTheme="minorHAnsi" w:eastAsiaTheme="minorEastAsia" w:hAnsiTheme="minorHAnsi" w:cstheme="minorBidi"/>
+            <w:b w:val="0"/>
+            <w:bCs w:val="0"/>
+            <w:caps w:val="0"/>
+            <w:noProof/>
+            <w:sz w:val="24"/>
+            <w:lang w:val="en-US"/>
           </w:rPr>
           <w:tab/>
         </w:r>
         <w:r>
           <w:rPr>
-            <w:noProof/>
+            <w:rStyle w:val="Hyperlink"/>
+            <w:noProof/>
+          </w:rPr>
+          <w:t>Environment Requirements</w:t>
+        </w:r>
+        <w:r>
+          <w:rPr>
+            <w:noProof/>
+            <w:webHidden/>
+          </w:rPr>
+          <w:tab/>
+        </w:r>
+        <w:r>
+          <w:rPr>
+            <w:noProof/>
+            <w:webHidden/>
           </w:rPr>
           <w:fldChar w:fldCharType="begin"/>
         </w:r>
         <w:r>
           <w:rPr>
             <w:noProof/>
-          </w:rPr>
-          <w:instrText xml:space="preserve"> PAGEREF _Toc117484254 \h </w:instrText>
-        </w:r>
-        <w:r>
-          <w:rPr>
-            <w:noProof/>
-          </w:rPr>
-        </w:r>
-        <w:r>
-          <w:rPr>
-            <w:noProof/>
+            <w:webHidden/>
+          </w:rPr>
+          <w:instrText xml:space="preserve"> PAGEREF _Toc507679076 \h </w:instrText>
+        </w:r>
+        <w:r>
+          <w:rPr>
+            <w:noProof/>
+            <w:webHidden/>
+          </w:rPr>
+        </w:r>
+        <w:r>
+          <w:rPr>
+            <w:noProof/>
+            <w:webHidden/>
           </w:rPr>
           <w:fldChar w:fldCharType="separate"/>
         </w:r>
         <w:r>
           <w:rPr>
             <w:noProof/>
-          </w:rPr>
-          <w:t>4</w:t>
-        </w:r>
-        <w:r>
-          <w:rPr>
-            <w:noProof/>
+            <w:webHidden/>
+          </w:rPr>
+          <w:t>2</w:t>
+        </w:r>
+        <w:r>
+          <w:rPr>
+            <w:noProof/>
+            <w:webHidden/>
           </w:rPr>
           <w:fldChar w:fldCharType="end"/>
         </w:r>
@@ -976,57 +1425,87 @@
     <w:p>
       <w:pPr>
         <w:pStyle w:val="TOC2"/>
-        <w:rPr>
+        <w:tabs>
+          <w:tab w:val="left" w:pos="880"/>
+        </w:tabs>
+        <w:rPr>
+          <w:rFonts w:asciiTheme="minorHAnsi" w:eastAsiaTheme="minorEastAsia" w:hAnsiTheme="minorHAnsi" w:cstheme="minorBidi"/>
+          <w:smallCaps w:val="0"/>
           <w:noProof/>
           <w:sz w:val="24"/>
-        </w:rPr>
-      </w:pPr>
-      <w:hyperlink w:anchor="_Toc117484257" w:history="1">
+          <w:lang w:val="en-US"/>
+        </w:rPr>
+      </w:pPr>
+      <w:hyperlink w:anchor="_Toc507679077" w:history="1">
         <w:r>
           <w:rPr>
             <w:rStyle w:val="Hyperlink"/>
             <w:noProof/>
           </w:rPr>
-          <w:t>4.1 Modules Overview</w:t>
-        </w:r>
-        <w:r>
-          <w:rPr>
-            <w:noProof/>
+          <w:t>3.1</w:t>
+        </w:r>
+        <w:r>
+          <w:rPr>
+            <w:rFonts w:asciiTheme="minorHAnsi" w:eastAsiaTheme="minorEastAsia" w:hAnsiTheme="minorHAnsi" w:cstheme="minorBidi"/>
+            <w:smallCaps w:val="0"/>
+            <w:noProof/>
+            <w:sz w:val="24"/>
+            <w:lang w:val="en-US"/>
           </w:rPr>
           <w:tab/>
         </w:r>
         <w:r>
           <w:rPr>
-            <w:noProof/>
+            <w:rStyle w:val="Hyperlink"/>
+            <w:noProof/>
+          </w:rPr>
+          <w:t>Environment 1</w:t>
+        </w:r>
+        <w:r>
+          <w:rPr>
+            <w:noProof/>
+            <w:webHidden/>
+          </w:rPr>
+          <w:tab/>
+        </w:r>
+        <w:r>
+          <w:rPr>
+            <w:noProof/>
+            <w:webHidden/>
           </w:rPr>
           <w:fldChar w:fldCharType="begin"/>
         </w:r>
         <w:r>
           <w:rPr>
             <w:noProof/>
-          </w:rPr>
-          <w:instrText xml:space="preserve"> PAGEREF _Toc117484257 \h </w:instrText>
-        </w:r>
-        <w:r>
-          <w:rPr>
-            <w:noProof/>
-          </w:rPr>
-        </w:r>
-        <w:r>
-          <w:rPr>
-            <w:noProof/>
+            <w:webHidden/>
+          </w:rPr>
+          <w:instrText xml:space="preserve"> PAGEREF _Toc507679077 \h </w:instrText>
+        </w:r>
+        <w:r>
+          <w:rPr>
+            <w:noProof/>
+            <w:webHidden/>
+          </w:rPr>
+        </w:r>
+        <w:r>
+          <w:rPr>
+            <w:noProof/>
+            <w:webHidden/>
           </w:rPr>
           <w:fldChar w:fldCharType="separate"/>
         </w:r>
         <w:r>
           <w:rPr>
             <w:noProof/>
-          </w:rPr>
-          <w:t>4</w:t>
-        </w:r>
-        <w:r>
-          <w:rPr>
-            <w:noProof/>
+            <w:webHidden/>
+          </w:rPr>
+          <w:t>2</w:t>
+        </w:r>
+        <w:r>
+          <w:rPr>
+            <w:noProof/>
+            <w:webHidden/>
           </w:rPr>
           <w:fldChar w:fldCharType="end"/>
         </w:r>
@@ -1035,57 +1514,87 @@
     <w:p>
       <w:pPr>
         <w:pStyle w:val="TOC2"/>
-        <w:rPr>
+        <w:tabs>
+          <w:tab w:val="left" w:pos="880"/>
+        </w:tabs>
+        <w:rPr>
+          <w:rFonts w:asciiTheme="minorHAnsi" w:eastAsiaTheme="minorEastAsia" w:hAnsiTheme="minorHAnsi" w:cstheme="minorBidi"/>
+          <w:smallCaps w:val="0"/>
           <w:noProof/>
           <w:sz w:val="24"/>
-        </w:rPr>
-      </w:pPr>
-      <w:hyperlink w:anchor="_Toc117484258" w:history="1">
+          <w:lang w:val="en-US"/>
+        </w:rPr>
+      </w:pPr>
+      <w:hyperlink w:anchor="_Toc507679078" w:history="1">
         <w:r>
           <w:rPr>
             <w:rStyle w:val="Hyperlink"/>
             <w:noProof/>
           </w:rPr>
-          <w:t>4.2 Module Specifications</w:t>
-        </w:r>
-        <w:r>
-          <w:rPr>
-            <w:noProof/>
+          <w:t>3.2</w:t>
+        </w:r>
+        <w:r>
+          <w:rPr>
+            <w:rFonts w:asciiTheme="minorHAnsi" w:eastAsiaTheme="minorEastAsia" w:hAnsiTheme="minorHAnsi" w:cstheme="minorBidi"/>
+            <w:smallCaps w:val="0"/>
+            <w:noProof/>
+            <w:sz w:val="24"/>
+            <w:lang w:val="en-US"/>
           </w:rPr>
           <w:tab/>
         </w:r>
         <w:r>
           <w:rPr>
-            <w:noProof/>
+            <w:rStyle w:val="Hyperlink"/>
+            <w:noProof/>
+          </w:rPr>
+          <w:t>Environment 2</w:t>
+        </w:r>
+        <w:r>
+          <w:rPr>
+            <w:noProof/>
+            <w:webHidden/>
+          </w:rPr>
+          <w:tab/>
+        </w:r>
+        <w:r>
+          <w:rPr>
+            <w:noProof/>
+            <w:webHidden/>
           </w:rPr>
           <w:fldChar w:fldCharType="begin"/>
         </w:r>
         <w:r>
           <w:rPr>
             <w:noProof/>
-          </w:rPr>
-          <w:instrText xml:space="preserve"> PAGEREF _Toc117484258 \h </w:instrText>
-        </w:r>
-        <w:r>
-          <w:rPr>
-            <w:noProof/>
-          </w:rPr>
-        </w:r>
-        <w:r>
-          <w:rPr>
-            <w:noProof/>
+            <w:webHidden/>
+          </w:rPr>
+          <w:instrText xml:space="preserve"> PAGEREF _Toc507679078 \h </w:instrText>
+        </w:r>
+        <w:r>
+          <w:rPr>
+            <w:noProof/>
+            <w:webHidden/>
+          </w:rPr>
+        </w:r>
+        <w:r>
+          <w:rPr>
+            <w:noProof/>
+            <w:webHidden/>
           </w:rPr>
           <w:fldChar w:fldCharType="separate"/>
         </w:r>
         <w:r>
           <w:rPr>
             <w:noProof/>
-          </w:rPr>
-          <w:t>4</w:t>
-        </w:r>
-        <w:r>
-          <w:rPr>
-            <w:noProof/>
+            <w:webHidden/>
+          </w:rPr>
+          <w:t>2</w:t>
+        </w:r>
+        <w:r>
+          <w:rPr>
+            <w:noProof/>
+            <w:webHidden/>
           </w:rPr>
           <w:fldChar w:fldCharType="end"/>
         </w:r>
@@ -1093,189 +1602,458 @@
     </w:p>
     <w:p>
       <w:pPr>
-        <w:pStyle w:val="TOC3"/>
+        <w:pStyle w:val="TOC2"/>
         <w:tabs>
+          <w:tab w:val="left" w:pos="880"/>
+        </w:tabs>
+        <w:rPr>
+          <w:rFonts w:asciiTheme="minorHAnsi" w:eastAsiaTheme="minorEastAsia" w:hAnsiTheme="minorHAnsi" w:cstheme="minorBidi"/>
+          <w:smallCaps w:val="0"/>
+          <w:noProof/>
+          <w:sz w:val="24"/>
+          <w:lang w:val="en-US"/>
+        </w:rPr>
+      </w:pPr>
+      <w:hyperlink w:anchor="_Toc507679079" w:history="1">
+        <w:r>
+          <w:rPr>
+            <w:rStyle w:val="Hyperlink"/>
+            <w:noProof/>
+          </w:rPr>
+          <w:t>3.3</w:t>
+        </w:r>
+        <w:r>
+          <w:rPr>
+            <w:rFonts w:asciiTheme="minorHAnsi" w:eastAsiaTheme="minorEastAsia" w:hAnsiTheme="minorHAnsi" w:cstheme="minorBidi"/>
+            <w:smallCaps w:val="0"/>
+            <w:noProof/>
+            <w:sz w:val="24"/>
+            <w:lang w:val="en-US"/>
+          </w:rPr>
+          <w:tab/>
+        </w:r>
+        <w:r>
+          <w:rPr>
+            <w:rStyle w:val="Hyperlink"/>
+            <w:noProof/>
+          </w:rPr>
+          <w:t>Environment …n</w:t>
+        </w:r>
+        <w:r>
+          <w:rPr>
+            <w:noProof/>
+            <w:webHidden/>
+          </w:rPr>
+          <w:tab/>
+        </w:r>
+        <w:r>
+          <w:rPr>
+            <w:noProof/>
+            <w:webHidden/>
+          </w:rPr>
+          <w:fldChar w:fldCharType="begin"/>
+        </w:r>
+        <w:r>
+          <w:rPr>
+            <w:noProof/>
+            <w:webHidden/>
+          </w:rPr>
+          <w:instrText xml:space="preserve"> PAGEREF _Toc507679079 \h </w:instrText>
+        </w:r>
+        <w:r>
+          <w:rPr>
+            <w:noProof/>
+            <w:webHidden/>
+          </w:rPr>
+        </w:r>
+        <w:r>
+          <w:rPr>
+            <w:noProof/>
+            <w:webHidden/>
+          </w:rPr>
+          <w:fldChar w:fldCharType="separate"/>
+        </w:r>
+        <w:r>
+          <w:rPr>
+            <w:noProof/>
+            <w:webHidden/>
+          </w:rPr>
+          <w:t>2</w:t>
+        </w:r>
+        <w:r>
+          <w:rPr>
+            <w:noProof/>
+            <w:webHidden/>
+          </w:rPr>
+          <w:fldChar w:fldCharType="end"/>
+        </w:r>
+      </w:hyperlink>
+    </w:p>
+    <w:p>
+      <w:pPr>
+        <w:pStyle w:val="TOC1"/>
+        <w:tabs>
+          <w:tab w:val="left" w:pos="440"/>
           <w:tab w:val="right" w:leader="dot" w:pos="9350"/>
         </w:tabs>
         <w:rPr>
-          <w:i w:val="0"/>
-          <w:noProof/>
-          <w:sz w:val="24"/>
-        </w:rPr>
-      </w:pPr>
-      <w:hyperlink w:anchor="_Toc117484259" w:history="1">
-        <w:r>
-          <w:rPr>
-            <w:rStyle w:val="Hyperlink"/>
-            <w:noProof/>
-          </w:rPr>
-          <w:t>4.2.1 Module X1</w:t>
-        </w:r>
-        <w:r>
-          <w:rPr>
-            <w:noProof/>
-          </w:rPr>
-          <w:tab/>
-        </w:r>
-        <w:r>
-          <w:rPr>
-            <w:noProof/>
-          </w:rPr>
-          <w:fldChar w:fldCharType="begin"/>
-        </w:r>
-        <w:r>
-          <w:rPr>
-            <w:noProof/>
-          </w:rPr>
-          <w:instrText xml:space="preserve"> PAGEREF _Toc117484259 \h </w:instrText>
-        </w:r>
-        <w:r>
-          <w:rPr>
-            <w:noProof/>
-          </w:rPr>
-        </w:r>
-        <w:r>
-          <w:rPr>
-            <w:noProof/>
-          </w:rPr>
-          <w:fldChar w:fldCharType="separate"/>
-        </w:r>
-        <w:r>
-          <w:rPr>
-            <w:noProof/>
-          </w:rPr>
-          <w:t>4</w:t>
-        </w:r>
-        <w:r>
-          <w:rPr>
-            <w:noProof/>
-          </w:rPr>
-          <w:fldChar w:fldCharType="end"/>
-        </w:r>
-      </w:hyperlink>
-    </w:p>
-    <w:p>
-      <w:pPr>
-        <w:pStyle w:val="TOC3"/>
-        <w:tabs>
-          <w:tab w:val="right" w:leader="dot" w:pos="9350"/>
-        </w:tabs>
-        <w:rPr>
-          <w:i w:val="0"/>
-          <w:noProof/>
-          <w:sz w:val="24"/>
-        </w:rPr>
-      </w:pPr>
-      <w:hyperlink w:anchor="_Toc117484260" w:history="1">
-        <w:r>
-          <w:rPr>
-            <w:rStyle w:val="Hyperlink"/>
-            <w:noProof/>
-          </w:rPr>
-          <w:t>4.2.2 Module X2</w:t>
-        </w:r>
-        <w:r>
-          <w:rPr>
-            <w:noProof/>
-          </w:rPr>
-          <w:tab/>
-        </w:r>
-        <w:r>
-          <w:rPr>
-            <w:noProof/>
-          </w:rPr>
-          <w:fldChar w:fldCharType="begin"/>
-        </w:r>
-        <w:r>
-          <w:rPr>
-            <w:noProof/>
-          </w:rPr>
-          <w:instrText xml:space="preserve"> PAGEREF _Toc117484260 \h </w:instrText>
-        </w:r>
-        <w:r>
-          <w:rPr>
-            <w:noProof/>
-          </w:rPr>
-        </w:r>
-        <w:r>
-          <w:rPr>
-            <w:noProof/>
-          </w:rPr>
-          <w:fldChar w:fldCharType="separate"/>
-        </w:r>
-        <w:r>
-          <w:rPr>
-            <w:noProof/>
-          </w:rPr>
-          <w:t>5</w:t>
-        </w:r>
-        <w:r>
-          <w:rPr>
-            <w:noProof/>
-          </w:rPr>
-          <w:fldChar w:fldCharType="end"/>
-        </w:r>
-      </w:hyperlink>
-    </w:p>
-    <w:p>
-      <w:pPr>
-        <w:pStyle w:val="TOC1"/>
-        <w:tabs>
-          <w:tab w:val="right" w:leader="dot" w:pos="9350"/>
-        </w:tabs>
-        <w:rPr>
+          <w:rFonts w:asciiTheme="minorHAnsi" w:eastAsiaTheme="minorEastAsia" w:hAnsiTheme="minorHAnsi" w:cstheme="minorBidi"/>
           <w:b w:val="0"/>
+          <w:bCs w:val="0"/>
           <w:caps w:val="0"/>
           <w:noProof/>
           <w:sz w:val="24"/>
-        </w:rPr>
-      </w:pPr>
-      <w:hyperlink w:anchor="_Toc117484261" w:history="1">
+          <w:lang w:val="en-US"/>
+        </w:rPr>
+      </w:pPr>
+      <w:hyperlink w:anchor="_Toc507679080" w:history="1">
         <w:r>
           <w:rPr>
             <w:rStyle w:val="Hyperlink"/>
             <w:noProof/>
           </w:rPr>
-          <w:t>Appendix A – Group Log</w:t>
-        </w:r>
-        <w:r>
-          <w:rPr>
-            <w:noProof/>
+          <w:t>4.</w:t>
+        </w:r>
+        <w:r>
+          <w:rPr>
+            <w:rFonts w:asciiTheme="minorHAnsi" w:eastAsiaTheme="minorEastAsia" w:hAnsiTheme="minorHAnsi" w:cstheme="minorBidi"/>
+            <w:b w:val="0"/>
+            <w:bCs w:val="0"/>
+            <w:caps w:val="0"/>
+            <w:noProof/>
+            <w:sz w:val="24"/>
+            <w:lang w:val="en-US"/>
           </w:rPr>
           <w:tab/>
         </w:r>
         <w:r>
           <w:rPr>
-            <w:noProof/>
+            <w:rStyle w:val="Hyperlink"/>
+            <w:noProof/>
+          </w:rPr>
+          <w:t>Functions To Be Tested</w:t>
+        </w:r>
+        <w:r>
+          <w:rPr>
+            <w:noProof/>
+            <w:webHidden/>
+          </w:rPr>
+          <w:tab/>
+        </w:r>
+        <w:r>
+          <w:rPr>
+            <w:noProof/>
+            <w:webHidden/>
           </w:rPr>
           <w:fldChar w:fldCharType="begin"/>
         </w:r>
         <w:r>
           <w:rPr>
             <w:noProof/>
-          </w:rPr>
-          <w:instrText xml:space="preserve"> PAGEREF _Toc117484261 \h </w:instrText>
-        </w:r>
-        <w:r>
-          <w:rPr>
-            <w:noProof/>
-          </w:rPr>
-        </w:r>
-        <w:r>
-          <w:rPr>
-            <w:noProof/>
+            <w:webHidden/>
+          </w:rPr>
+          <w:instrText xml:space="preserve"> PAGEREF _Toc507679080 \h </w:instrText>
+        </w:r>
+        <w:r>
+          <w:rPr>
+            <w:noProof/>
+            <w:webHidden/>
+          </w:rPr>
+        </w:r>
+        <w:r>
+          <w:rPr>
+            <w:noProof/>
+            <w:webHidden/>
           </w:rPr>
           <w:fldChar w:fldCharType="separate"/>
         </w:r>
         <w:r>
           <w:rPr>
             <w:noProof/>
-          </w:rPr>
-          <w:t>6</w:t>
-        </w:r>
-        <w:r>
-          <w:rPr>
-            <w:noProof/>
+            <w:webHidden/>
+          </w:rPr>
+          <w:t>2</w:t>
+        </w:r>
+        <w:r>
+          <w:rPr>
+            <w:noProof/>
+            <w:webHidden/>
+          </w:rPr>
+          <w:fldChar w:fldCharType="end"/>
+        </w:r>
+      </w:hyperlink>
+    </w:p>
+    <w:p>
+      <w:pPr>
+        <w:pStyle w:val="TOC3"/>
+        <w:tabs>
+          <w:tab w:val="left" w:pos="1100"/>
+          <w:tab w:val="right" w:leader="dot" w:pos="9350"/>
+        </w:tabs>
+        <w:rPr>
+          <w:rFonts w:asciiTheme="minorHAnsi" w:eastAsiaTheme="minorEastAsia" w:hAnsiTheme="minorHAnsi" w:cstheme="minorBidi"/>
+          <w:i w:val="0"/>
+          <w:iCs w:val="0"/>
+          <w:noProof/>
+          <w:sz w:val="24"/>
+          <w:lang w:val="en-US"/>
+        </w:rPr>
+      </w:pPr>
+      <w:hyperlink w:anchor="_Toc507679081" w:history="1">
+        <w:r>
+          <w:rPr>
+            <w:rStyle w:val="Hyperlink"/>
+            <w:noProof/>
+          </w:rPr>
+          <w:t>4.1.1</w:t>
+        </w:r>
+        <w:r>
+          <w:rPr>
+            <w:rFonts w:asciiTheme="minorHAnsi" w:eastAsiaTheme="minorEastAsia" w:hAnsiTheme="minorHAnsi" w:cstheme="minorBidi"/>
+            <w:i w:val="0"/>
+            <w:iCs w:val="0"/>
+            <w:noProof/>
+            <w:sz w:val="24"/>
+            <w:lang w:val="en-US"/>
+          </w:rPr>
+          <w:tab/>
+        </w:r>
+        <w:r>
+          <w:rPr>
+            <w:rStyle w:val="Hyperlink"/>
+            <w:noProof/>
+          </w:rPr>
+          <w:t>Function 1</w:t>
+        </w:r>
+        <w:r>
+          <w:rPr>
+            <w:noProof/>
+            <w:webHidden/>
+          </w:rPr>
+          <w:tab/>
+        </w:r>
+        <w:r>
+          <w:rPr>
+            <w:noProof/>
+            <w:webHidden/>
+          </w:rPr>
+          <w:fldChar w:fldCharType="begin"/>
+        </w:r>
+        <w:r>
+          <w:rPr>
+            <w:noProof/>
+            <w:webHidden/>
+          </w:rPr>
+          <w:instrText xml:space="preserve"> PAGEREF _Toc507679081 \h </w:instrText>
+        </w:r>
+        <w:r>
+          <w:rPr>
+            <w:noProof/>
+            <w:webHidden/>
+          </w:rPr>
+        </w:r>
+        <w:r>
+          <w:rPr>
+            <w:noProof/>
+            <w:webHidden/>
+          </w:rPr>
+          <w:fldChar w:fldCharType="separate"/>
+        </w:r>
+        <w:r>
+          <w:rPr>
+            <w:noProof/>
+            <w:webHidden/>
+          </w:rPr>
+          <w:t>2</w:t>
+        </w:r>
+        <w:r>
+          <w:rPr>
+            <w:noProof/>
+            <w:webHidden/>
+          </w:rPr>
+          <w:fldChar w:fldCharType="end"/>
+        </w:r>
+      </w:hyperlink>
+    </w:p>
+    <w:p>
+      <w:pPr>
+        <w:pStyle w:val="TOC3"/>
+        <w:tabs>
+          <w:tab w:val="left" w:pos="1100"/>
+          <w:tab w:val="right" w:leader="dot" w:pos="9350"/>
+        </w:tabs>
+        <w:rPr>
+          <w:rFonts w:asciiTheme="minorHAnsi" w:eastAsiaTheme="minorEastAsia" w:hAnsiTheme="minorHAnsi" w:cstheme="minorBidi"/>
+          <w:i w:val="0"/>
+          <w:iCs w:val="0"/>
+          <w:noProof/>
+          <w:sz w:val="24"/>
+          <w:lang w:val="en-US"/>
+        </w:rPr>
+      </w:pPr>
+      <w:hyperlink w:anchor="_Toc507679082" w:history="1">
+        <w:r>
+          <w:rPr>
+            <w:rStyle w:val="Hyperlink"/>
+            <w:noProof/>
+          </w:rPr>
+          <w:t>4.1.2</w:t>
+        </w:r>
+        <w:r>
+          <w:rPr>
+            <w:rFonts w:asciiTheme="minorHAnsi" w:eastAsiaTheme="minorEastAsia" w:hAnsiTheme="minorHAnsi" w:cstheme="minorBidi"/>
+            <w:i w:val="0"/>
+            <w:iCs w:val="0"/>
+            <w:noProof/>
+            <w:sz w:val="24"/>
+            <w:lang w:val="en-US"/>
+          </w:rPr>
+          <w:tab/>
+        </w:r>
+        <w:r>
+          <w:rPr>
+            <w:rStyle w:val="Hyperlink"/>
+            <w:noProof/>
+          </w:rPr>
+          <w:t>Function 2</w:t>
+        </w:r>
+        <w:r>
+          <w:rPr>
+            <w:noProof/>
+            <w:webHidden/>
+          </w:rPr>
+          <w:tab/>
+        </w:r>
+        <w:r>
+          <w:rPr>
+            <w:noProof/>
+            <w:webHidden/>
+          </w:rPr>
+          <w:fldChar w:fldCharType="begin"/>
+        </w:r>
+        <w:r>
+          <w:rPr>
+            <w:noProof/>
+            <w:webHidden/>
+          </w:rPr>
+          <w:instrText xml:space="preserve"> PAGEREF _Toc507679082 \h </w:instrText>
+        </w:r>
+        <w:r>
+          <w:rPr>
+            <w:noProof/>
+            <w:webHidden/>
+          </w:rPr>
+        </w:r>
+        <w:r>
+          <w:rPr>
+            <w:noProof/>
+            <w:webHidden/>
+          </w:rPr>
+          <w:fldChar w:fldCharType="separate"/>
+        </w:r>
+        <w:r>
+          <w:rPr>
+            <w:noProof/>
+            <w:webHidden/>
+          </w:rPr>
+          <w:t>2</w:t>
+        </w:r>
+        <w:r>
+          <w:rPr>
+            <w:noProof/>
+            <w:webHidden/>
+          </w:rPr>
+          <w:fldChar w:fldCharType="end"/>
+        </w:r>
+      </w:hyperlink>
+    </w:p>
+    <w:p>
+      <w:pPr>
+        <w:pStyle w:val="TOC3"/>
+        <w:tabs>
+          <w:tab w:val="left" w:pos="1100"/>
+          <w:tab w:val="right" w:leader="dot" w:pos="9350"/>
+        </w:tabs>
+        <w:rPr>
+          <w:rFonts w:asciiTheme="minorHAnsi" w:eastAsiaTheme="minorEastAsia" w:hAnsiTheme="minorHAnsi" w:cstheme="minorBidi"/>
+          <w:i w:val="0"/>
+          <w:iCs w:val="0"/>
+          <w:noProof/>
+          <w:sz w:val="24"/>
+          <w:lang w:val="en-US"/>
+        </w:rPr>
+      </w:pPr>
+      <w:hyperlink w:anchor="_Toc507679083" w:history="1">
+        <w:r>
+          <w:rPr>
+            <w:rStyle w:val="Hyperlink"/>
+            <w:noProof/>
+          </w:rPr>
+          <w:t>4.1.3</w:t>
+        </w:r>
+        <w:r>
+          <w:rPr>
+            <w:rFonts w:asciiTheme="minorHAnsi" w:eastAsiaTheme="minorEastAsia" w:hAnsiTheme="minorHAnsi" w:cstheme="minorBidi"/>
+            <w:i w:val="0"/>
+            <w:iCs w:val="0"/>
+            <w:noProof/>
+            <w:sz w:val="24"/>
+            <w:lang w:val="en-US"/>
+          </w:rPr>
+          <w:tab/>
+        </w:r>
+        <w:r>
+          <w:rPr>
+            <w:rStyle w:val="Hyperlink"/>
+            <w:noProof/>
+          </w:rPr>
+          <w:t>Function …n</w:t>
+        </w:r>
+        <w:r>
+          <w:rPr>
+            <w:noProof/>
+            <w:webHidden/>
+          </w:rPr>
+          <w:tab/>
+        </w:r>
+        <w:r>
+          <w:rPr>
+            <w:noProof/>
+            <w:webHidden/>
+          </w:rPr>
+          <w:fldChar w:fldCharType="begin"/>
+        </w:r>
+        <w:r>
+          <w:rPr>
+            <w:noProof/>
+            <w:webHidden/>
+          </w:rPr>
+          <w:instrText xml:space="preserve"> PAGEREF _Toc507679083 \h </w:instrText>
+        </w:r>
+        <w:r>
+          <w:rPr>
+            <w:noProof/>
+            <w:webHidden/>
+          </w:rPr>
+        </w:r>
+        <w:r>
+          <w:rPr>
+            <w:noProof/>
+            <w:webHidden/>
+          </w:rPr>
+          <w:fldChar w:fldCharType="separate"/>
+        </w:r>
+        <w:r>
+          <w:rPr>
+            <w:noProof/>
+            <w:webHidden/>
+          </w:rPr>
+          <w:t>2</w:t>
+        </w:r>
+        <w:r>
+          <w:rPr>
+            <w:noProof/>
+            <w:webHidden/>
           </w:rPr>
           <w:fldChar w:fldCharType="end"/>
         </w:r>
@@ -1300,14 +2078,14 @@
         </w:rPr>
         <w:fldChar w:fldCharType="end"/>
       </w:r>
-      <w:bookmarkStart w:id="4" w:name="_Toc117484243"/>
+      <w:bookmarkStart w:id="5" w:name="_Toc507679064"/>
       <w:r>
         <w:rPr>
           <w:rFonts w:ascii="Times New Roman" w:hAnsi="Times New Roman"/>
         </w:rPr>
         <w:t>Revisions</w:t>
       </w:r>
-      <w:bookmarkEnd w:id="4"/>
+      <w:bookmarkEnd w:id="5"/>
     </w:p>
     <w:tbl>
       <w:tblPr>
@@ -1504,16 +2282,18 @@
     <w:p>
       <w:pPr>
         <w:sectPr>
-          <w:headerReference w:type="default" r:id="rId13"/>
-          <w:footerReference w:type="default" r:id="rId14"/>
-          <w:headerReference w:type="first" r:id="rId15"/>
-          <w:footerReference w:type="first" r:id="rId16"/>
+          <w:headerReference w:type="default" r:id="rId11"/>
+          <w:footerReference w:type="default" r:id="rId12"/>
+          <w:headerReference w:type="first" r:id="rId13"/>
+          <w:footerReference w:type="first" r:id="rId14"/>
           <w:pgSz w:w="12240" w:h="15840" w:code="1"/>
           <w:pgMar w:top="1440" w:right="1440" w:bottom="1440" w:left="1440" w:header="864" w:footer="864" w:gutter="0"/>
           <w:pgNumType w:fmt="lowerRoman" w:start="1"/>
           <w:cols w:space="720"/>
         </w:sectPr>
       </w:pPr>
+      <w:bookmarkStart w:id="6" w:name="_GoBack"/>
+      <w:bookmarkEnd w:id="6"/>
     </w:p>
     <w:p>
       <w:pPr>
@@ -1524,9 +2304,11 @@
       <w:pPr>
         <w:pStyle w:val="Heading1"/>
       </w:pPr>
+      <w:bookmarkStart w:id="7" w:name="_Toc507679065"/>
       <w:r>
         <w:t>Introduction</w:t>
       </w:r>
+      <w:bookmarkEnd w:id="7"/>
     </w:p>
     <w:p>
       <w:pPr>
@@ -1553,9 +2335,11 @@
       <w:pPr>
         <w:pStyle w:val="Heading2"/>
       </w:pPr>
+      <w:bookmarkStart w:id="8" w:name="_Toc507679066"/>
       <w:r>
         <w:t>Test Plan Objectives</w:t>
       </w:r>
+      <w:bookmarkEnd w:id="8"/>
     </w:p>
     <w:p>
       <w:pPr>
@@ -1582,11 +2366,19 @@
       <w:pPr>
         <w:pStyle w:val="Heading1"/>
       </w:pPr>
+      <w:bookmarkStart w:id="9" w:name="_Toc507679067"/>
       <w:r>
         <w:rPr>
           <w:rFonts w:ascii="Times New Roman" w:hAnsi="Times New Roman"/>
         </w:rPr>
-        <w:t xml:space="preserve">Test Strategy </w:t>
+        <w:t>Test Strategy</w:t>
+      </w:r>
+      <w:bookmarkEnd w:id="9"/>
+      <w:r>
+        <w:rPr>
+          <w:rFonts w:ascii="Times New Roman" w:hAnsi="Times New Roman"/>
+        </w:rPr>
+        <w:t xml:space="preserve"> </w:t>
       </w:r>
     </w:p>
     <w:p>
@@ -1614,65 +2406,81 @@
       <w:pPr>
         <w:pStyle w:val="Heading2"/>
       </w:pPr>
+      <w:bookmarkStart w:id="10" w:name="_Toc507679068"/>
       <w:r>
         <w:t>System Test</w:t>
       </w:r>
+      <w:bookmarkEnd w:id="10"/>
     </w:p>
     <w:p>
       <w:pPr>
         <w:pStyle w:val="Heading2"/>
       </w:pPr>
+      <w:bookmarkStart w:id="11" w:name="_Toc507679069"/>
       <w:r>
         <w:t>Stress/Performance Test</w:t>
       </w:r>
+      <w:bookmarkEnd w:id="11"/>
     </w:p>
     <w:p>
       <w:pPr>
         <w:pStyle w:val="Heading2"/>
       </w:pPr>
+      <w:bookmarkStart w:id="12" w:name="_Toc507679070"/>
       <w:r>
         <w:t>Security Test</w:t>
       </w:r>
+      <w:bookmarkEnd w:id="12"/>
     </w:p>
     <w:p>
       <w:pPr>
         <w:pStyle w:val="Heading2"/>
       </w:pPr>
+      <w:bookmarkStart w:id="13" w:name="_Toc507679071"/>
       <w:r>
         <w:t>Automated Test</w:t>
       </w:r>
+      <w:bookmarkEnd w:id="13"/>
     </w:p>
     <w:p>
       <w:pPr>
         <w:pStyle w:val="Heading2"/>
       </w:pPr>
+      <w:bookmarkStart w:id="14" w:name="_Toc507679072"/>
       <w:r>
         <w:t>Recovery Test</w:t>
       </w:r>
+      <w:bookmarkEnd w:id="14"/>
     </w:p>
     <w:p>
       <w:pPr>
         <w:pStyle w:val="Heading2"/>
       </w:pPr>
+      <w:bookmarkStart w:id="15" w:name="_Toc507679073"/>
       <w:r>
         <w:t>Documentation Test</w:t>
       </w:r>
+      <w:bookmarkEnd w:id="15"/>
     </w:p>
     <w:p>
       <w:pPr>
         <w:pStyle w:val="Heading2"/>
       </w:pPr>
+      <w:bookmarkStart w:id="16" w:name="_Toc507679074"/>
       <w:r>
         <w:t>Beta Test</w:t>
       </w:r>
+      <w:bookmarkEnd w:id="16"/>
     </w:p>
     <w:p>
       <w:pPr>
         <w:pStyle w:val="Heading2"/>
       </w:pPr>
+      <w:bookmarkStart w:id="17" w:name="_Toc507679075"/>
       <w:r>
         <w:t>User Acceptance Test</w:t>
       </w:r>
+      <w:bookmarkEnd w:id="17"/>
     </w:p>
     <w:p>
       <w:pPr>
@@ -1720,6 +2528,7 @@
           <w:rFonts w:ascii="Times New Roman" w:hAnsi="Times New Roman"/>
         </w:rPr>
       </w:pPr>
+      <w:bookmarkStart w:id="18" w:name="_Toc507679076"/>
       <w:r>
         <w:rPr>
           <w:rFonts w:ascii="Times New Roman" w:hAnsi="Times New Roman"/>
@@ -1727,6 +2536,7 @@
         <w:lastRenderedPageBreak/>
         <w:t>Environment Requirements</w:t>
       </w:r>
+      <w:bookmarkEnd w:id="18"/>
     </w:p>
     <w:p>
       <w:pPr>
@@ -1740,72 +2550,133 @@
           <w:i/>
           <w:lang w:val="en-US"/>
         </w:rPr>
-        <w:t>&lt;Here you need to define the environment(s) that you will be use for testing.  May be P.C. (please give specific details), mobile, browser, etc.&gt;</w:t>
-      </w:r>
-    </w:p>
-    <w:p>
-      <w:pPr>
-        <w:pStyle w:val="Heading2"/>
-      </w:pPr>
-      <w:r>
-        <w:t>Environment 1</w:t>
-      </w:r>
-    </w:p>
-    <w:p>
-      <w:pPr>
-        <w:pStyle w:val="Heading2"/>
-      </w:pPr>
-      <w:r>
-        <w:t>Environment 2</w:t>
-      </w:r>
-    </w:p>
-    <w:p>
-      <w:pPr>
-        <w:pStyle w:val="Heading2"/>
-      </w:pPr>
-      <w:r>
-        <w:t xml:space="preserve">Environment </w:t>
-      </w:r>
-      <w:r>
-        <w:t>…</w:t>
-      </w:r>
-      <w:r>
-        <w:t>n</w:t>
-      </w:r>
-    </w:p>
-    <w:p>
-      <w:pPr>
-        <w:pStyle w:val="Heading1"/>
-        <w:rPr>
-          <w:rFonts w:ascii="Times New Roman" w:hAnsi="Times New Roman"/>
-        </w:rPr>
-      </w:pPr>
-      <w:r>
-        <w:rPr>
-          <w:rFonts w:ascii="Times New Roman" w:hAnsi="Times New Roman"/>
-        </w:rPr>
-        <w:t>Functions To Be Tested</w:t>
-      </w:r>
-    </w:p>
-    <w:p>
-      <w:pPr>
+        <w:t xml:space="preserve">&lt;Here you need to define the environment(s) that you will be </w:t>
+      </w:r>
+      <w:proofErr w:type="spellStart"/>
+      <w:r>
         <w:rPr>
           <w:i/>
           <w:lang w:val="en-US"/>
         </w:rPr>
-      </w:pPr>
-      <w:r>
-        <w:rPr>
-          <w:lang w:val="en-US"/>
-        </w:rPr>
-        <w:t>&lt;</w:t>
-      </w:r>
+        <w:t>use</w:t>
+      </w:r>
+      <w:proofErr w:type="spellEnd"/>
       <w:r>
         <w:rPr>
           <w:i/>
           <w:lang w:val="en-US"/>
         </w:rPr>
-        <w:t>This section is critical for validatoinl, and needs to map the functions and requirements laid out in the SRS that need to be validated.&gt;</w:t>
+        <w:t xml:space="preserve"> for testing.  May be P.C. (please give specific details), mobile, browser, etc.&gt;</w:t>
+      </w:r>
+    </w:p>
+    <w:p>
+      <w:pPr>
+        <w:pStyle w:val="Heading2"/>
+      </w:pPr>
+      <w:bookmarkStart w:id="19" w:name="_Toc507679077"/>
+      <w:r>
+        <w:t>Environment 1</w:t>
+      </w:r>
+      <w:bookmarkEnd w:id="19"/>
+    </w:p>
+    <w:p>
+      <w:pPr>
+        <w:pStyle w:val="Heading2"/>
+      </w:pPr>
+      <w:bookmarkStart w:id="20" w:name="_Toc507679078"/>
+      <w:r>
+        <w:t>Environment 2</w:t>
+      </w:r>
+      <w:bookmarkEnd w:id="20"/>
+    </w:p>
+    <w:p>
+      <w:pPr>
+        <w:pStyle w:val="Heading2"/>
+      </w:pPr>
+      <w:bookmarkStart w:id="21" w:name="_Toc507679079"/>
+      <w:r>
+        <w:t xml:space="preserve">Environment </w:t>
+      </w:r>
+      <w:r>
+        <w:t>…</w:t>
+      </w:r>
+      <w:r>
+        <w:t>n</w:t>
+      </w:r>
+      <w:bookmarkEnd w:id="21"/>
+    </w:p>
+    <w:p>
+      <w:pPr>
+        <w:pStyle w:val="Heading1"/>
+        <w:rPr>
+          <w:rFonts w:ascii="Times New Roman" w:hAnsi="Times New Roman"/>
+        </w:rPr>
+      </w:pPr>
+      <w:bookmarkStart w:id="22" w:name="_Toc507679080"/>
+      <w:r>
+        <w:rPr>
+          <w:rFonts w:ascii="Times New Roman" w:hAnsi="Times New Roman"/>
+        </w:rPr>
+        <w:t xml:space="preserve">Functions </w:t>
+      </w:r>
+      <w:proofErr w:type="gramStart"/>
+      <w:r>
+        <w:rPr>
+          <w:rFonts w:ascii="Times New Roman" w:hAnsi="Times New Roman"/>
+        </w:rPr>
+        <w:t>To</w:t>
+      </w:r>
+      <w:proofErr w:type="gramEnd"/>
+      <w:r>
+        <w:rPr>
+          <w:rFonts w:ascii="Times New Roman" w:hAnsi="Times New Roman"/>
+        </w:rPr>
+        <w:t xml:space="preserve"> Be Tested</w:t>
+      </w:r>
+      <w:bookmarkEnd w:id="22"/>
+    </w:p>
+    <w:p>
+      <w:pPr>
+        <w:rPr>
+          <w:i/>
+          <w:lang w:val="en-US"/>
+        </w:rPr>
+      </w:pPr>
+      <w:r>
+        <w:rPr>
+          <w:lang w:val="en-US"/>
+        </w:rPr>
+        <w:t>&lt;</w:t>
+      </w:r>
+      <w:r>
+        <w:rPr>
+          <w:i/>
+          <w:lang w:val="en-US"/>
+        </w:rPr>
+        <w:t xml:space="preserve">This section is critical for </w:t>
+      </w:r>
+      <w:proofErr w:type="gramStart"/>
+      <w:r>
+        <w:rPr>
+          <w:i/>
+          <w:lang w:val="en-US"/>
+        </w:rPr>
+        <w:t>validation</w:t>
+      </w:r>
+      <w:r>
+        <w:rPr>
+          <w:i/>
+          <w:lang w:val="en-US"/>
+        </w:rPr>
+        <w:t>, and</w:t>
+      </w:r>
+      <w:proofErr w:type="gramEnd"/>
+      <w:r>
+        <w:rPr>
+          <w:i/>
+          <w:lang w:val="en-US"/>
+        </w:rPr>
+        <w:t xml:space="preserve"> needs to map the functions and requirements laid out in the SRS that need to be validated.&gt;</w:t>
       </w:r>
     </w:p>
     <w:p>
@@ -1815,12 +2686,14 @@
           <w:rFonts w:ascii="Times New Roman" w:hAnsi="Times New Roman"/>
         </w:rPr>
       </w:pPr>
+      <w:bookmarkStart w:id="23" w:name="_Toc507679081"/>
       <w:r>
         <w:rPr>
           <w:rFonts w:ascii="Times New Roman" w:hAnsi="Times New Roman"/>
         </w:rPr>
         <w:t>Function 1</w:t>
       </w:r>
+      <w:bookmarkEnd w:id="23"/>
     </w:p>
     <w:p>
       <w:pPr>
@@ -1829,12 +2702,14 @@
           <w:rFonts w:ascii="Times New Roman" w:hAnsi="Times New Roman"/>
         </w:rPr>
       </w:pPr>
+      <w:bookmarkStart w:id="24" w:name="_Toc507679082"/>
       <w:r>
         <w:rPr>
           <w:rFonts w:ascii="Times New Roman" w:hAnsi="Times New Roman"/>
         </w:rPr>
         <w:t>Function 2</w:t>
       </w:r>
+      <w:bookmarkEnd w:id="24"/>
     </w:p>
     <w:p>
       <w:pPr>
@@ -1843,6 +2718,7 @@
           <w:rFonts w:ascii="Times New Roman" w:hAnsi="Times New Roman"/>
         </w:rPr>
       </w:pPr>
+      <w:bookmarkStart w:id="25" w:name="_Toc507679083"/>
       <w:r>
         <w:rPr>
           <w:rFonts w:ascii="Times New Roman" w:hAnsi="Times New Roman"/>
@@ -1855,6 +2731,7 @@
         </w:rPr>
         <w:t>unction …n</w:t>
       </w:r>
+      <w:bookmarkEnd w:id="25"/>
     </w:p>
     <w:p>
       <w:pPr>
@@ -1869,8 +2746,8 @@
       </w:pPr>
     </w:p>
     <w:sectPr>
-      <w:headerReference w:type="default" r:id="rId17"/>
-      <w:footerReference w:type="default" r:id="rId18"/>
+      <w:headerReference w:type="default" r:id="rId15"/>
+      <w:footerReference w:type="default" r:id="rId16"/>
       <w:pgSz w:w="12240" w:h="15840" w:code="1"/>
       <w:pgMar w:top="1440" w:right="1440" w:bottom="1440" w:left="1440" w:header="864" w:footer="864" w:gutter="0"/>
       <w:pgNumType w:start="1"/>
@@ -1904,6 +2781,13 @@
   <w:p>
     <w:pPr>
       <w:pStyle w:val="Footer"/>
+      <w:pBdr>
+        <w:top w:val="none" w:sz="0" w:space="0" w:color="auto"/>
+      </w:pBdr>
+      <w:jc w:val="center"/>
+      <w:rPr>
+        <w:i/>
+      </w:rPr>
     </w:pPr>
   </w:p>
 </w:ftr>
@@ -1917,10 +2801,6 @@
       <w:pBdr>
         <w:top w:val="none" w:sz="0" w:space="0" w:color="auto"/>
       </w:pBdr>
-      <w:jc w:val="center"/>
-      <w:rPr>
-        <w:i/>
-      </w:rPr>
     </w:pPr>
   </w:p>
 </w:ftr>
@@ -1934,19 +2814,6 @@
       <w:pBdr>
         <w:top w:val="none" w:sz="0" w:space="0" w:color="auto"/>
       </w:pBdr>
-    </w:pPr>
-  </w:p>
-</w:ftr>
-</file>
-
-<file path=word/footer4.xml><?xml version="1.0" encoding="utf-8"?>
-<w:ftr xmlns:wpc="http://schemas.microsoft.com/office/word/2010/wordprocessingCanvas" xmlns:cx="http://schemas.microsoft.com/office/drawing/2014/chartex" xmlns:cx1="http://schemas.microsoft.com/office/drawing/2015/9/8/chartex" xmlns:cx2="http://schemas.microsoft.com/office/drawing/2015/10/21/chartex" xmlns:cx3="http://schemas.microsoft.com/office/drawing/2016/5/9/chartex" xmlns:cx4="http://schemas.microsoft.com/office/drawing/2016/5/10/chartex" xmlns:cx5="http://schemas.microsoft.com/office/drawing/2016/5/11/chartex" xmlns:cx6="http://schemas.microsoft.com/office/drawing/2016/5/12/chartex" xmlns:cx7="http://schemas.microsoft.com/office/drawing/2016/5/13/chartex" xmlns:cx8="http://schemas.microsoft.com/office/drawing/2016/5/14/chartex" xmlns:mc="http://schemas.openxmlformats.org/markup-compatibility/2006" xmlns:aink="http://schemas.microsoft.com/office/drawing/2016/ink" xmlns:am3d="http://schemas.microsoft.com/office/drawing/2017/model3d" xmlns:o="urn:schemas-microsoft-com:office:office" xmlns:r="http://schemas.openxmlformats.org/officeDocument/2006/relationships" xmlns:m="http://schemas.openxmlformats.org/officeDocument/2006/math" xmlns:v="urn:schemas-microsoft-com:vml" xmlns:wp14="http://schemas.microsoft.com/office/word/2010/wordprocessingDrawing" xmlns:wp="http://schemas.openxmlformats.org/drawingml/2006/wordprocessingDrawing" xmlns:w10="urn:schemas-microsoft-com:office:word" xmlns:w="http://schemas.openxmlformats.org/wordprocessingml/2006/main" xmlns:w14="http://schemas.microsoft.com/office/word/2010/wordml" xmlns:w15="http://schemas.microsoft.com/office/word/2012/wordml" xmlns:w16cid="http://schemas.microsoft.com/office/word/2016/wordml/cid" xmlns:w16se="http://schemas.microsoft.com/office/word/2015/wordml/symex" xmlns:wpg="http://schemas.microsoft.com/office/word/2010/wordprocessingGroup" xmlns:wpi="http://schemas.microsoft.com/office/word/2010/wordprocessingInk" xmlns:wne="http://schemas.microsoft.com/office/word/2006/wordml" xmlns:wps="http://schemas.microsoft.com/office/word/2010/wordprocessingShape" mc:Ignorable="w14 w15 w16se w16cid wp14">
-  <w:p>
-    <w:pPr>
-      <w:pStyle w:val="Footer"/>
-      <w:pBdr>
-        <w:top w:val="none" w:sz="0" w:space="0" w:color="auto"/>
-      </w:pBdr>
       <w:tabs>
         <w:tab w:val="clear" w:pos="4320"/>
       </w:tabs>
@@ -1958,7 +2825,7 @@
 </w:ftr>
 </file>
 
-<file path=word/footer5.xml><?xml version="1.0" encoding="utf-8"?>
+<file path=word/footer4.xml><?xml version="1.0" encoding="utf-8"?>
 <w:ftr xmlns:wpc="http://schemas.microsoft.com/office/word/2010/wordprocessingCanvas" xmlns:cx="http://schemas.microsoft.com/office/drawing/2014/chartex" xmlns:cx1="http://schemas.microsoft.com/office/drawing/2015/9/8/chartex" xmlns:cx2="http://schemas.microsoft.com/office/drawing/2015/10/21/chartex" xmlns:cx3="http://schemas.microsoft.com/office/drawing/2016/5/9/chartex" xmlns:cx4="http://schemas.microsoft.com/office/drawing/2016/5/10/chartex" xmlns:cx5="http://schemas.microsoft.com/office/drawing/2016/5/11/chartex" xmlns:cx6="http://schemas.microsoft.com/office/drawing/2016/5/12/chartex" xmlns:cx7="http://schemas.microsoft.com/office/drawing/2016/5/13/chartex" xmlns:cx8="http://schemas.microsoft.com/office/drawing/2016/5/14/chartex" xmlns:mc="http://schemas.openxmlformats.org/markup-compatibility/2006" xmlns:aink="http://schemas.microsoft.com/office/drawing/2016/ink" xmlns:am3d="http://schemas.microsoft.com/office/drawing/2017/model3d" xmlns:o="urn:schemas-microsoft-com:office:office" xmlns:r="http://schemas.openxmlformats.org/officeDocument/2006/relationships" xmlns:m="http://schemas.openxmlformats.org/officeDocument/2006/math" xmlns:v="urn:schemas-microsoft-com:vml" xmlns:wp14="http://schemas.microsoft.com/office/word/2010/wordprocessingDrawing" xmlns:wp="http://schemas.openxmlformats.org/drawingml/2006/wordprocessingDrawing" xmlns:w10="urn:schemas-microsoft-com:office:word" xmlns:w="http://schemas.openxmlformats.org/wordprocessingml/2006/main" xmlns:w14="http://schemas.microsoft.com/office/word/2010/wordml" xmlns:w15="http://schemas.microsoft.com/office/word/2012/wordml" xmlns:w16cid="http://schemas.microsoft.com/office/word/2016/wordml/cid" xmlns:w16se="http://schemas.microsoft.com/office/word/2015/wordml/symex" xmlns:wpg="http://schemas.microsoft.com/office/word/2010/wordprocessingGroup" xmlns:wpi="http://schemas.microsoft.com/office/word/2010/wordprocessingInk" xmlns:wne="http://schemas.microsoft.com/office/word/2006/wordml" xmlns:wps="http://schemas.microsoft.com/office/word/2010/wordprocessingShape" mc:Ignorable="w14 w15 w16se w16cid wp14">
   <w:p>
     <w:pPr>
@@ -2029,14 +2896,19 @@
       <w:framePr w:wrap="auto"/>
       <w:shd w:val="pct80" w:color="FF0000" w:fill="auto"/>
     </w:pPr>
+    <w:proofErr w:type="spellStart"/>
     <w:r>
-      <w:t>Construx Confidential</w:t>
+      <w:t>Construx</w:t>
+    </w:r>
+    <w:proofErr w:type="spellEnd"/>
+    <w:r>
+      <w:t xml:space="preserve"> Confidential</w:t>
     </w:r>
   </w:p>
 </w:ftr>
 </file>
 
-<file path=word/footer6.xml><?xml version="1.0" encoding="utf-8"?>
+<file path=word/footer5.xml><?xml version="1.0" encoding="utf-8"?>
 <w:ftr xmlns:wpc="http://schemas.microsoft.com/office/word/2010/wordprocessingCanvas" xmlns:cx="http://schemas.microsoft.com/office/drawing/2014/chartex" xmlns:cx1="http://schemas.microsoft.com/office/drawing/2015/9/8/chartex" xmlns:cx2="http://schemas.microsoft.com/office/drawing/2015/10/21/chartex" xmlns:cx3="http://schemas.microsoft.com/office/drawing/2016/5/9/chartex" xmlns:cx4="http://schemas.microsoft.com/office/drawing/2016/5/10/chartex" xmlns:cx5="http://schemas.microsoft.com/office/drawing/2016/5/11/chartex" xmlns:cx6="http://schemas.microsoft.com/office/drawing/2016/5/12/chartex" xmlns:cx7="http://schemas.microsoft.com/office/drawing/2016/5/13/chartex" xmlns:cx8="http://schemas.microsoft.com/office/drawing/2016/5/14/chartex" xmlns:mc="http://schemas.openxmlformats.org/markup-compatibility/2006" xmlns:aink="http://schemas.microsoft.com/office/drawing/2016/ink" xmlns:am3d="http://schemas.microsoft.com/office/drawing/2017/model3d" xmlns:o="urn:schemas-microsoft-com:office:office" xmlns:r="http://schemas.openxmlformats.org/officeDocument/2006/relationships" xmlns:m="http://schemas.openxmlformats.org/officeDocument/2006/math" xmlns:v="urn:schemas-microsoft-com:vml" xmlns:wp14="http://schemas.microsoft.com/office/word/2010/wordprocessingDrawing" xmlns:wp="http://schemas.openxmlformats.org/drawingml/2006/wordprocessingDrawing" xmlns:w10="urn:schemas-microsoft-com:office:word" xmlns:w="http://schemas.openxmlformats.org/wordprocessingml/2006/main" xmlns:w14="http://schemas.microsoft.com/office/word/2010/wordml" xmlns:w15="http://schemas.microsoft.com/office/word/2012/wordml" xmlns:w16cid="http://schemas.microsoft.com/office/word/2016/wordml/cid" xmlns:w16se="http://schemas.microsoft.com/office/word/2015/wordml/symex" xmlns:wpg="http://schemas.microsoft.com/office/word/2010/wordprocessingGroup" xmlns:wpi="http://schemas.microsoft.com/office/word/2010/wordprocessingInk" xmlns:wne="http://schemas.microsoft.com/office/word/2006/wordml" xmlns:wps="http://schemas.microsoft.com/office/word/2010/wordprocessingShape" mc:Ignorable="w14 w15 w16se w16cid wp14">
   <w:p>
     <w:pPr>
@@ -2084,6 +2956,9 @@
   <w:p>
     <w:pPr>
       <w:pStyle w:val="Header"/>
+      <w:pBdr>
+        <w:bottom w:val="none" w:sz="0" w:space="0" w:color="auto"/>
+      </w:pBdr>
     </w:pPr>
   </w:p>
 </w:hdr>
@@ -2103,19 +2978,6 @@
 </file>
 
 <file path=word/header3.xml><?xml version="1.0" encoding="utf-8"?>
-<w:hdr xmlns:wpc="http://schemas.microsoft.com/office/word/2010/wordprocessingCanvas" xmlns:cx="http://schemas.microsoft.com/office/drawing/2014/chartex" xmlns:cx1="http://schemas.microsoft.com/office/drawing/2015/9/8/chartex" xmlns:cx2="http://schemas.microsoft.com/office/drawing/2015/10/21/chartex" xmlns:cx3="http://schemas.microsoft.com/office/drawing/2016/5/9/chartex" xmlns:cx4="http://schemas.microsoft.com/office/drawing/2016/5/10/chartex" xmlns:cx5="http://schemas.microsoft.com/office/drawing/2016/5/11/chartex" xmlns:cx6="http://schemas.microsoft.com/office/drawing/2016/5/12/chartex" xmlns:cx7="http://schemas.microsoft.com/office/drawing/2016/5/13/chartex" xmlns:cx8="http://schemas.microsoft.com/office/drawing/2016/5/14/chartex" xmlns:mc="http://schemas.openxmlformats.org/markup-compatibility/2006" xmlns:aink="http://schemas.microsoft.com/office/drawing/2016/ink" xmlns:am3d="http://schemas.microsoft.com/office/drawing/2017/model3d" xmlns:o="urn:schemas-microsoft-com:office:office" xmlns:r="http://schemas.openxmlformats.org/officeDocument/2006/relationships" xmlns:m="http://schemas.openxmlformats.org/officeDocument/2006/math" xmlns:v="urn:schemas-microsoft-com:vml" xmlns:wp14="http://schemas.microsoft.com/office/word/2010/wordprocessingDrawing" xmlns:wp="http://schemas.openxmlformats.org/drawingml/2006/wordprocessingDrawing" xmlns:w10="urn:schemas-microsoft-com:office:word" xmlns:w="http://schemas.openxmlformats.org/wordprocessingml/2006/main" xmlns:w14="http://schemas.microsoft.com/office/word/2010/wordml" xmlns:w15="http://schemas.microsoft.com/office/word/2012/wordml" xmlns:w16cid="http://schemas.microsoft.com/office/word/2016/wordml/cid" xmlns:w16se="http://schemas.microsoft.com/office/word/2015/wordml/symex" xmlns:wpg="http://schemas.microsoft.com/office/word/2010/wordprocessingGroup" xmlns:wpi="http://schemas.microsoft.com/office/word/2010/wordprocessingInk" xmlns:wne="http://schemas.microsoft.com/office/word/2006/wordml" xmlns:wps="http://schemas.microsoft.com/office/word/2010/wordprocessingShape" mc:Ignorable="w14 w15 w16se w16cid wp14">
-  <w:p>
-    <w:pPr>
-      <w:pStyle w:val="Header"/>
-      <w:pBdr>
-        <w:bottom w:val="none" w:sz="0" w:space="0" w:color="auto"/>
-      </w:pBdr>
-    </w:pPr>
-  </w:p>
-</w:hdr>
-</file>
-
-<file path=word/header4.xml><?xml version="1.0" encoding="utf-8"?>
 <w:hdr xmlns:wpc="http://schemas.microsoft.com/office/word/2010/wordprocessingCanvas" xmlns:cx="http://schemas.microsoft.com/office/drawing/2014/chartex" xmlns:cx1="http://schemas.microsoft.com/office/drawing/2015/9/8/chartex" xmlns:cx2="http://schemas.microsoft.com/office/drawing/2015/10/21/chartex" xmlns:cx3="http://schemas.microsoft.com/office/drawing/2016/5/9/chartex" xmlns:cx4="http://schemas.microsoft.com/office/drawing/2016/5/10/chartex" xmlns:cx5="http://schemas.microsoft.com/office/drawing/2016/5/11/chartex" xmlns:cx6="http://schemas.microsoft.com/office/drawing/2016/5/12/chartex" xmlns:cx7="http://schemas.microsoft.com/office/drawing/2016/5/13/chartex" xmlns:cx8="http://schemas.microsoft.com/office/drawing/2016/5/14/chartex" xmlns:mc="http://schemas.openxmlformats.org/markup-compatibility/2006" xmlns:aink="http://schemas.microsoft.com/office/drawing/2016/ink" xmlns:am3d="http://schemas.microsoft.com/office/drawing/2017/model3d" xmlns:o="urn:schemas-microsoft-com:office:office" xmlns:r="http://schemas.openxmlformats.org/officeDocument/2006/relationships" xmlns:m="http://schemas.openxmlformats.org/officeDocument/2006/math" xmlns:v="urn:schemas-microsoft-com:vml" xmlns:wp14="http://schemas.microsoft.com/office/word/2010/wordprocessingDrawing" xmlns:wp="http://schemas.openxmlformats.org/drawingml/2006/wordprocessingDrawing" xmlns:w10="urn:schemas-microsoft-com:office:word" xmlns:w="http://schemas.openxmlformats.org/wordprocessingml/2006/main" xmlns:w14="http://schemas.microsoft.com/office/word/2010/wordml" xmlns:w15="http://schemas.microsoft.com/office/word/2012/wordml" xmlns:w16cid="http://schemas.microsoft.com/office/word/2016/wordml/cid" xmlns:w16se="http://schemas.microsoft.com/office/word/2015/wordml/symex" xmlns:wpg="http://schemas.microsoft.com/office/word/2010/wordprocessingGroup" xmlns:wpi="http://schemas.microsoft.com/office/word/2010/wordprocessingInk" xmlns:wne="http://schemas.microsoft.com/office/word/2006/wordml" xmlns:wps="http://schemas.microsoft.com/office/word/2010/wordprocessingShape" mc:Ignorable="w14 w15 w16se w16cid wp14">
   <w:p>
     <w:pPr>
@@ -2175,7 +3037,7 @@
 </w:hdr>
 </file>
 
-<file path=word/header5.xml><?xml version="1.0" encoding="utf-8"?>
+<file path=word/header4.xml><?xml version="1.0" encoding="utf-8"?>
 <w:hdr xmlns:wpc="http://schemas.microsoft.com/office/word/2010/wordprocessingCanvas" xmlns:cx="http://schemas.microsoft.com/office/drawing/2014/chartex" xmlns:cx1="http://schemas.microsoft.com/office/drawing/2015/9/8/chartex" xmlns:cx2="http://schemas.microsoft.com/office/drawing/2015/10/21/chartex" xmlns:cx3="http://schemas.microsoft.com/office/drawing/2016/5/9/chartex" xmlns:cx4="http://schemas.microsoft.com/office/drawing/2016/5/10/chartex" xmlns:cx5="http://schemas.microsoft.com/office/drawing/2016/5/11/chartex" xmlns:cx6="http://schemas.microsoft.com/office/drawing/2016/5/12/chartex" xmlns:cx7="http://schemas.microsoft.com/office/drawing/2016/5/13/chartex" xmlns:cx8="http://schemas.microsoft.com/office/drawing/2016/5/14/chartex" xmlns:mc="http://schemas.openxmlformats.org/markup-compatibility/2006" xmlns:aink="http://schemas.microsoft.com/office/drawing/2016/ink" xmlns:am3d="http://schemas.microsoft.com/office/drawing/2017/model3d" xmlns:o="urn:schemas-microsoft-com:office:office" xmlns:r="http://schemas.openxmlformats.org/officeDocument/2006/relationships" xmlns:m="http://schemas.openxmlformats.org/officeDocument/2006/math" xmlns:v="urn:schemas-microsoft-com:vml" xmlns:wp14="http://schemas.microsoft.com/office/word/2010/wordprocessingDrawing" xmlns:wp="http://schemas.openxmlformats.org/drawingml/2006/wordprocessingDrawing" xmlns:w10="urn:schemas-microsoft-com:office:word" xmlns:w="http://schemas.openxmlformats.org/wordprocessingml/2006/main" xmlns:w14="http://schemas.microsoft.com/office/word/2010/wordml" xmlns:w15="http://schemas.microsoft.com/office/word/2012/wordml" xmlns:w16cid="http://schemas.microsoft.com/office/word/2016/wordml/cid" xmlns:w16se="http://schemas.microsoft.com/office/word/2015/wordml/symex" xmlns:wpg="http://schemas.microsoft.com/office/word/2010/wordprocessingGroup" xmlns:wpi="http://schemas.microsoft.com/office/word/2010/wordprocessingInk" xmlns:wne="http://schemas.microsoft.com/office/word/2006/wordml" xmlns:wps="http://schemas.microsoft.com/office/word/2010/wordprocessingShape" mc:Ignorable="w14 w15 w16se w16cid wp14">
   <w:p>
     <w:pPr>
@@ -2183,8 +3045,13 @@
       <w:framePr w:wrap="auto"/>
       <w:shd w:val="pct80" w:color="FF0000" w:fill="auto"/>
     </w:pPr>
+    <w:proofErr w:type="spellStart"/>
     <w:r>
-      <w:t>Construx Confidential</w:t>
+      <w:t>Construx</w:t>
+    </w:r>
+    <w:proofErr w:type="spellEnd"/>
+    <w:r>
+      <w:t xml:space="preserve"> Confidential</w:t>
     </w:r>
   </w:p>
   <w:p>
@@ -2261,8 +3128,13 @@
       <w:fldChar w:fldCharType="separate"/>
     </w:r>
     <w:r>
-      <w:t>[ Project ]</w:t>
+      <w:t xml:space="preserve">[ </w:t>
     </w:r>
+    <w:proofErr w:type="gramStart"/>
+    <w:r>
+      <w:t>Project ]</w:t>
+    </w:r>
+    <w:proofErr w:type="gramEnd"/>
     <w:r>
       <w:fldChar w:fldCharType="end"/>
     </w:r>
@@ -2278,7 +3150,7 @@
 </w:hdr>
 </file>
 
-<file path=word/header6.xml><?xml version="1.0" encoding="utf-8"?>
+<file path=word/header5.xml><?xml version="1.0" encoding="utf-8"?>
 <w:hdr xmlns:wpc="http://schemas.microsoft.com/office/word/2010/wordprocessingCanvas" xmlns:cx="http://schemas.microsoft.com/office/drawing/2014/chartex" xmlns:cx1="http://schemas.microsoft.com/office/drawing/2015/9/8/chartex" xmlns:cx2="http://schemas.microsoft.com/office/drawing/2015/10/21/chartex" xmlns:cx3="http://schemas.microsoft.com/office/drawing/2016/5/9/chartex" xmlns:cx4="http://schemas.microsoft.com/office/drawing/2016/5/10/chartex" xmlns:cx5="http://schemas.microsoft.com/office/drawing/2016/5/11/chartex" xmlns:cx6="http://schemas.microsoft.com/office/drawing/2016/5/12/chartex" xmlns:cx7="http://schemas.microsoft.com/office/drawing/2016/5/13/chartex" xmlns:cx8="http://schemas.microsoft.com/office/drawing/2016/5/14/chartex" xmlns:mc="http://schemas.openxmlformats.org/markup-compatibility/2006" xmlns:aink="http://schemas.microsoft.com/office/drawing/2016/ink" xmlns:am3d="http://schemas.microsoft.com/office/drawing/2017/model3d" xmlns:o="urn:schemas-microsoft-com:office:office" xmlns:r="http://schemas.openxmlformats.org/officeDocument/2006/relationships" xmlns:m="http://schemas.openxmlformats.org/officeDocument/2006/math" xmlns:v="urn:schemas-microsoft-com:vml" xmlns:wp14="http://schemas.microsoft.com/office/word/2010/wordprocessingDrawing" xmlns:wp="http://schemas.openxmlformats.org/drawingml/2006/wordprocessingDrawing" xmlns:w10="urn:schemas-microsoft-com:office:word" xmlns:w="http://schemas.openxmlformats.org/wordprocessingml/2006/main" xmlns:w14="http://schemas.microsoft.com/office/word/2010/wordml" xmlns:w15="http://schemas.microsoft.com/office/word/2012/wordml" xmlns:w16cid="http://schemas.microsoft.com/office/word/2016/wordml/cid" xmlns:w16se="http://schemas.microsoft.com/office/word/2015/wordml/symex" xmlns:wpg="http://schemas.microsoft.com/office/word/2010/wordprocessingGroup" xmlns:wpi="http://schemas.microsoft.com/office/word/2010/wordprocessingInk" xmlns:wne="http://schemas.microsoft.com/office/word/2006/wordml" xmlns:wps="http://schemas.microsoft.com/office/word/2010/wordprocessingShape" mc:Ignorable="w14 w15 w16se w16cid wp14">
   <w:p>
     <w:pPr>
@@ -2303,15 +3175,7 @@
       <w:rPr>
         <w:i/>
       </w:rPr>
-      <w:t>[Project &lt;Name&gt;</w:t>
-    </w:r>
-    <w:bookmarkStart w:id="5" w:name="_GoBack"/>
-    <w:bookmarkEnd w:id="5"/>
-    <w:r>
-      <w:rPr>
-        <w:i/>
-      </w:rPr>
-      <w:t>]</w:t>
+      <w:t>Ferret Army Chess</w:t>
     </w:r>
     <w:r>
       <w:rPr>
@@ -3076,6 +3940,7 @@
   <w:style w:type="character" w:default="1" w:styleId="DefaultParagraphFont">
     <w:name w:val="Default Paragraph Font"/>
     <w:uiPriority w:val="1"/>
+    <w:semiHidden/>
     <w:unhideWhenUsed/>
   </w:style>
   <w:style w:type="table" w:default="1" w:styleId="TableNormal">
@@ -3334,7 +4199,7 @@
     <w:basedOn w:val="Normal"/>
     <w:next w:val="Normal"/>
     <w:autoRedefine/>
-    <w:semiHidden/>
+    <w:uiPriority w:val="39"/>
     <w:pPr>
       <w:spacing w:before="120"/>
       <w:jc w:val="left"/>
@@ -3352,7 +4217,7 @@
     <w:basedOn w:val="Normal"/>
     <w:next w:val="Normal"/>
     <w:autoRedefine/>
-    <w:semiHidden/>
+    <w:uiPriority w:val="39"/>
     <w:rsid w:val="00820C89"/>
     <w:pPr>
       <w:tabs>
@@ -3373,7 +4238,7 @@
     <w:basedOn w:val="Normal"/>
     <w:next w:val="Normal"/>
     <w:autoRedefine/>
-    <w:semiHidden/>
+    <w:uiPriority w:val="39"/>
     <w:pPr>
       <w:spacing w:after="0"/>
       <w:ind w:left="440"/>
@@ -3540,7 +4405,7 @@
   <w:style w:type="character" w:styleId="Hyperlink">
     <w:name w:val="Hyperlink"/>
     <w:basedOn w:val="DefaultParagraphFont"/>
-    <w:semiHidden/>
+    <w:uiPriority w:val="99"/>
     <w:rPr>
       <w:color w:val="0000FF"/>
       <w:u w:val="single"/>

</xml_diff>